<commit_message>
Atualizacao da funcionalidade CADASTRAR VEICULO e REGISTRAR ENTRADA
</commit_message>
<xml_diff>
--- a/Arquivos/Caso de Uso Estendido/Caso de Uso Estendido.docx
+++ b/Arquivos/Caso de Uso Estendido/Caso de Uso Estendido.docx
@@ -1,6 +1,6 @@
 
 <file path=word/document.xml><?xml version="1.0" encoding="utf-8"?>
-<w:document xmlns:wpc="http://schemas.microsoft.com/office/word/2010/wordprocessingCanvas" xmlns:mc="http://schemas.openxmlformats.org/markup-compatibility/2006" xmlns:o="urn:schemas-microsoft-com:office:office" xmlns:r="http://schemas.openxmlformats.org/officeDocument/2006/relationships" xmlns:m="http://schemas.openxmlformats.org/officeDocument/2006/math" xmlns:v="urn:schemas-microsoft-com:vml" xmlns:wp14="http://schemas.microsoft.com/office/word/2010/wordprocessingDrawing" xmlns:wp="http://schemas.openxmlformats.org/drawingml/2006/wordprocessingDrawing" xmlns:w10="urn:schemas-microsoft-com:office:word" xmlns:w="http://schemas.openxmlformats.org/wordprocessingml/2006/main" xmlns:w14="http://schemas.microsoft.com/office/word/2010/wordml" xmlns:wpg="http://schemas.microsoft.com/office/word/2010/wordprocessingGroup" xmlns:wpi="http://schemas.microsoft.com/office/word/2010/wordprocessingInk" xmlns:wne="http://schemas.microsoft.com/office/word/2006/wordml" xmlns:wps="http://schemas.microsoft.com/office/word/2010/wordprocessingShape" mc:Ignorable="w14 wp14">
+<w:document xmlns:wpc="http://schemas.microsoft.com/office/word/2010/wordprocessingCanvas" xmlns:mc="http://schemas.openxmlformats.org/markup-compatibility/2006" xmlns:o="urn:schemas-microsoft-com:office:office" xmlns:r="http://schemas.openxmlformats.org/officeDocument/2006/relationships" xmlns:m="http://schemas.openxmlformats.org/officeDocument/2006/math" xmlns:v="urn:schemas-microsoft-com:vml" xmlns:wp14="http://schemas.microsoft.com/office/word/2010/wordprocessingDrawing" xmlns:wp="http://schemas.openxmlformats.org/drawingml/2006/wordprocessingDrawing" xmlns:w10="urn:schemas-microsoft-com:office:word" xmlns:w="http://schemas.openxmlformats.org/wordprocessingml/2006/main" xmlns:w14="http://schemas.microsoft.com/office/word/2010/wordml" xmlns:w15="http://schemas.microsoft.com/office/word/2012/wordml" xmlns:wpg="http://schemas.microsoft.com/office/word/2010/wordprocessingGroup" xmlns:wpi="http://schemas.microsoft.com/office/word/2010/wordprocessingInk" xmlns:wne="http://schemas.microsoft.com/office/word/2006/wordml" xmlns:wps="http://schemas.microsoft.com/office/word/2010/wordprocessingShape" mc:Ignorable="w14 w15 wp14">
   <w:body>
     <w:p>
       <w:pPr>
@@ -764,16 +764,6 @@
     <w:p>
       <w:pPr>
         <w:spacing w:after="0" w:line="240" w:lineRule="auto"/>
-        <w:rPr>
-          <w:rFonts w:ascii="Times New Roman" w:hAnsi="Times New Roman" w:cs="Times New Roman"/>
-          <w:sz w:val="24"/>
-          <w:szCs w:val="24"/>
-        </w:rPr>
-      </w:pPr>
-    </w:p>
-    <w:p>
-      <w:pPr>
-        <w:spacing w:after="0" w:line="240" w:lineRule="auto"/>
         <w:jc w:val="center"/>
         <w:rPr>
           <w:rFonts w:ascii="Times New Roman" w:hAnsi="Times New Roman" w:cs="Times New Roman"/>
@@ -1069,72 +1059,400 @@
         <w:br w:type="page"/>
       </w:r>
     </w:p>
+    <w:sdt>
+      <w:sdtPr>
+        <w:id w:val="-745567954"/>
+        <w:docPartObj>
+          <w:docPartGallery w:val="Table of Contents"/>
+          <w:docPartUnique/>
+        </w:docPartObj>
+      </w:sdtPr>
+      <w:sdtEndPr>
+        <w:rPr>
+          <w:rFonts w:ascii="Times New Roman" w:eastAsiaTheme="minorHAnsi" w:hAnsi="Times New Roman" w:cs="Times New Roman"/>
+          <w:b/>
+          <w:bCs/>
+          <w:color w:val="auto"/>
+          <w:sz w:val="24"/>
+          <w:szCs w:val="24"/>
+          <w:lang w:eastAsia="en-US"/>
+        </w:rPr>
+      </w:sdtEndPr>
+      <w:sdtContent>
+        <w:p>
+          <w:pPr>
+            <w:pStyle w:val="CabealhodoSumrio"/>
+            <w:spacing w:before="0" w:line="360" w:lineRule="auto"/>
+            <w:jc w:val="both"/>
+            <w:rPr>
+              <w:rFonts w:ascii="Times New Roman" w:hAnsi="Times New Roman" w:cs="Times New Roman"/>
+              <w:b/>
+              <w:color w:val="auto"/>
+              <w:sz w:val="28"/>
+              <w:szCs w:val="28"/>
+            </w:rPr>
+          </w:pPr>
+          <w:r>
+            <w:rPr>
+              <w:rFonts w:ascii="Times New Roman" w:hAnsi="Times New Roman" w:cs="Times New Roman"/>
+              <w:b/>
+              <w:color w:val="auto"/>
+              <w:sz w:val="28"/>
+              <w:szCs w:val="28"/>
+            </w:rPr>
+            <w:t>Sumário</w:t>
+          </w:r>
+        </w:p>
+        <w:p>
+          <w:pPr>
+            <w:spacing w:after="0" w:line="360" w:lineRule="auto"/>
+            <w:jc w:val="both"/>
+            <w:rPr>
+              <w:rFonts w:ascii="Times New Roman" w:hAnsi="Times New Roman" w:cs="Times New Roman"/>
+              <w:sz w:val="24"/>
+              <w:szCs w:val="24"/>
+              <w:lang w:eastAsia="pt-BR"/>
+            </w:rPr>
+          </w:pPr>
+        </w:p>
+        <w:p>
+          <w:pPr>
+            <w:pStyle w:val="Sumrio1"/>
+            <w:spacing w:after="0" w:line="360" w:lineRule="auto"/>
+            <w:jc w:val="both"/>
+            <w:rPr>
+              <w:rFonts w:ascii="Times New Roman" w:hAnsi="Times New Roman" w:cs="Times New Roman"/>
+              <w:b/>
+              <w:noProof/>
+              <w:sz w:val="24"/>
+              <w:szCs w:val="24"/>
+            </w:rPr>
+          </w:pPr>
+          <w:r>
+            <w:rPr>
+              <w:rFonts w:ascii="Times New Roman" w:hAnsi="Times New Roman" w:cs="Times New Roman"/>
+              <w:b/>
+              <w:sz w:val="24"/>
+              <w:szCs w:val="24"/>
+            </w:rPr>
+            <w:fldChar w:fldCharType="begin"/>
+          </w:r>
+          <w:r>
+            <w:rPr>
+              <w:rFonts w:ascii="Times New Roman" w:hAnsi="Times New Roman" w:cs="Times New Roman"/>
+              <w:b/>
+              <w:sz w:val="24"/>
+              <w:szCs w:val="24"/>
+            </w:rPr>
+            <w:instrText xml:space="preserve"> TOC \o "1-3" \h \z \u </w:instrText>
+          </w:r>
+          <w:r>
+            <w:rPr>
+              <w:rFonts w:ascii="Times New Roman" w:hAnsi="Times New Roman" w:cs="Times New Roman"/>
+              <w:b/>
+              <w:sz w:val="24"/>
+              <w:szCs w:val="24"/>
+            </w:rPr>
+            <w:fldChar w:fldCharType="separate"/>
+          </w:r>
+          <w:hyperlink w:anchor="_Toc387486600" w:history="1">
+            <w:r>
+              <w:rPr>
+                <w:rStyle w:val="Hyperlink"/>
+                <w:rFonts w:ascii="Times New Roman" w:hAnsi="Times New Roman" w:cs="Times New Roman"/>
+                <w:b/>
+                <w:noProof/>
+                <w:color w:val="auto"/>
+                <w:sz w:val="24"/>
+                <w:szCs w:val="24"/>
+              </w:rPr>
+              <w:t>1.</w:t>
+            </w:r>
+            <w:r>
+              <w:rPr>
+                <w:rFonts w:ascii="Times New Roman" w:hAnsi="Times New Roman" w:cs="Times New Roman"/>
+                <w:b/>
+                <w:noProof/>
+                <w:sz w:val="24"/>
+                <w:szCs w:val="24"/>
+              </w:rPr>
+              <w:tab/>
+            </w:r>
+            <w:r>
+              <w:rPr>
+                <w:rStyle w:val="Hyperlink"/>
+                <w:rFonts w:ascii="Times New Roman" w:hAnsi="Times New Roman" w:cs="Times New Roman"/>
+                <w:b/>
+                <w:noProof/>
+                <w:color w:val="auto"/>
+                <w:sz w:val="24"/>
+                <w:szCs w:val="24"/>
+              </w:rPr>
+              <w:t>Efetuar Login</w:t>
+            </w:r>
+            <w:r>
+              <w:rPr>
+                <w:rFonts w:ascii="Times New Roman" w:hAnsi="Times New Roman" w:cs="Times New Roman"/>
+                <w:b/>
+                <w:noProof/>
+                <w:webHidden/>
+                <w:sz w:val="24"/>
+                <w:szCs w:val="24"/>
+              </w:rPr>
+              <w:tab/>
+            </w:r>
+            <w:r>
+              <w:rPr>
+                <w:rFonts w:ascii="Times New Roman" w:hAnsi="Times New Roman" w:cs="Times New Roman"/>
+                <w:b/>
+                <w:noProof/>
+                <w:webHidden/>
+                <w:sz w:val="24"/>
+                <w:szCs w:val="24"/>
+              </w:rPr>
+              <w:fldChar w:fldCharType="begin"/>
+            </w:r>
+            <w:r>
+              <w:rPr>
+                <w:rFonts w:ascii="Times New Roman" w:hAnsi="Times New Roman" w:cs="Times New Roman"/>
+                <w:b/>
+                <w:noProof/>
+                <w:webHidden/>
+                <w:sz w:val="24"/>
+                <w:szCs w:val="24"/>
+              </w:rPr>
+              <w:instrText xml:space="preserve"> PAGEREF _Toc387486600 \h </w:instrText>
+            </w:r>
+            <w:r>
+              <w:rPr>
+                <w:rFonts w:ascii="Times New Roman" w:hAnsi="Times New Roman" w:cs="Times New Roman"/>
+                <w:b/>
+                <w:noProof/>
+                <w:webHidden/>
+                <w:sz w:val="24"/>
+                <w:szCs w:val="24"/>
+              </w:rPr>
+            </w:r>
+            <w:r>
+              <w:rPr>
+                <w:rFonts w:ascii="Times New Roman" w:hAnsi="Times New Roman" w:cs="Times New Roman"/>
+                <w:b/>
+                <w:noProof/>
+                <w:webHidden/>
+                <w:sz w:val="24"/>
+                <w:szCs w:val="24"/>
+              </w:rPr>
+              <w:fldChar w:fldCharType="separate"/>
+            </w:r>
+            <w:r>
+              <w:rPr>
+                <w:rFonts w:ascii="Times New Roman" w:hAnsi="Times New Roman" w:cs="Times New Roman"/>
+                <w:b/>
+                <w:noProof/>
+                <w:webHidden/>
+                <w:sz w:val="24"/>
+                <w:szCs w:val="24"/>
+              </w:rPr>
+              <w:t>4</w:t>
+            </w:r>
+            <w:r>
+              <w:rPr>
+                <w:rFonts w:ascii="Times New Roman" w:hAnsi="Times New Roman" w:cs="Times New Roman"/>
+                <w:b/>
+                <w:noProof/>
+                <w:webHidden/>
+                <w:sz w:val="24"/>
+                <w:szCs w:val="24"/>
+              </w:rPr>
+              <w:fldChar w:fldCharType="end"/>
+            </w:r>
+          </w:hyperlink>
+        </w:p>
+        <w:p>
+          <w:pPr>
+            <w:pStyle w:val="Sumrio1"/>
+            <w:spacing w:after="0" w:line="360" w:lineRule="auto"/>
+            <w:jc w:val="both"/>
+            <w:rPr>
+              <w:rFonts w:ascii="Times New Roman" w:hAnsi="Times New Roman" w:cs="Times New Roman"/>
+              <w:b/>
+              <w:noProof/>
+              <w:sz w:val="24"/>
+              <w:szCs w:val="24"/>
+            </w:rPr>
+          </w:pPr>
+          <w:hyperlink w:anchor="_Toc387486601" w:history="1">
+            <w:r>
+              <w:rPr>
+                <w:rStyle w:val="Hyperlink"/>
+                <w:rFonts w:ascii="Times New Roman" w:hAnsi="Times New Roman" w:cs="Times New Roman"/>
+                <w:b/>
+                <w:noProof/>
+                <w:color w:val="auto"/>
+                <w:sz w:val="24"/>
+                <w:szCs w:val="24"/>
+              </w:rPr>
+              <w:t>2.</w:t>
+            </w:r>
+            <w:r>
+              <w:rPr>
+                <w:rFonts w:ascii="Times New Roman" w:hAnsi="Times New Roman" w:cs="Times New Roman"/>
+                <w:b/>
+                <w:noProof/>
+                <w:sz w:val="24"/>
+                <w:szCs w:val="24"/>
+              </w:rPr>
+              <w:tab/>
+            </w:r>
+            <w:r>
+              <w:rPr>
+                <w:rStyle w:val="Hyperlink"/>
+                <w:rFonts w:ascii="Times New Roman" w:hAnsi="Times New Roman" w:cs="Times New Roman"/>
+                <w:b/>
+                <w:noProof/>
+                <w:color w:val="auto"/>
+                <w:sz w:val="24"/>
+                <w:szCs w:val="24"/>
+              </w:rPr>
+              <w:t>Efetuar Logoff</w:t>
+            </w:r>
+            <w:r>
+              <w:rPr>
+                <w:rFonts w:ascii="Times New Roman" w:hAnsi="Times New Roman" w:cs="Times New Roman"/>
+                <w:b/>
+                <w:noProof/>
+                <w:webHidden/>
+                <w:sz w:val="24"/>
+                <w:szCs w:val="24"/>
+              </w:rPr>
+              <w:tab/>
+            </w:r>
+            <w:r>
+              <w:rPr>
+                <w:rFonts w:ascii="Times New Roman" w:hAnsi="Times New Roman" w:cs="Times New Roman"/>
+                <w:b/>
+                <w:noProof/>
+                <w:webHidden/>
+                <w:sz w:val="24"/>
+                <w:szCs w:val="24"/>
+              </w:rPr>
+              <w:fldChar w:fldCharType="begin"/>
+            </w:r>
+            <w:r>
+              <w:rPr>
+                <w:rFonts w:ascii="Times New Roman" w:hAnsi="Times New Roman" w:cs="Times New Roman"/>
+                <w:b/>
+                <w:noProof/>
+                <w:webHidden/>
+                <w:sz w:val="24"/>
+                <w:szCs w:val="24"/>
+              </w:rPr>
+              <w:instrText xml:space="preserve"> PAGEREF _Toc387486601 \h </w:instrText>
+            </w:r>
+            <w:r>
+              <w:rPr>
+                <w:rFonts w:ascii="Times New Roman" w:hAnsi="Times New Roman" w:cs="Times New Roman"/>
+                <w:b/>
+                <w:noProof/>
+                <w:webHidden/>
+                <w:sz w:val="24"/>
+                <w:szCs w:val="24"/>
+              </w:rPr>
+            </w:r>
+            <w:r>
+              <w:rPr>
+                <w:rFonts w:ascii="Times New Roman" w:hAnsi="Times New Roman" w:cs="Times New Roman"/>
+                <w:b/>
+                <w:noProof/>
+                <w:webHidden/>
+                <w:sz w:val="24"/>
+                <w:szCs w:val="24"/>
+              </w:rPr>
+              <w:fldChar w:fldCharType="separate"/>
+            </w:r>
+            <w:r>
+              <w:rPr>
+                <w:rFonts w:ascii="Times New Roman" w:hAnsi="Times New Roman" w:cs="Times New Roman"/>
+                <w:b/>
+                <w:noProof/>
+                <w:webHidden/>
+                <w:sz w:val="24"/>
+                <w:szCs w:val="24"/>
+              </w:rPr>
+              <w:t>5</w:t>
+            </w:r>
+            <w:r>
+              <w:rPr>
+                <w:rFonts w:ascii="Times New Roman" w:hAnsi="Times New Roman" w:cs="Times New Roman"/>
+                <w:b/>
+                <w:noProof/>
+                <w:webHidden/>
+                <w:sz w:val="24"/>
+                <w:szCs w:val="24"/>
+              </w:rPr>
+              <w:fldChar w:fldCharType="end"/>
+            </w:r>
+          </w:hyperlink>
+        </w:p>
+        <w:p>
+          <w:pPr>
+            <w:spacing w:after="0" w:line="360" w:lineRule="auto"/>
+            <w:jc w:val="both"/>
+          </w:pPr>
+          <w:r>
+            <w:rPr>
+              <w:rFonts w:ascii="Times New Roman" w:hAnsi="Times New Roman" w:cs="Times New Roman"/>
+              <w:b/>
+              <w:bCs/>
+              <w:sz w:val="24"/>
+              <w:szCs w:val="24"/>
+            </w:rPr>
+            <w:fldChar w:fldCharType="end"/>
+          </w:r>
+        </w:p>
+      </w:sdtContent>
+    </w:sdt>
     <w:p>
       <w:pPr>
         <w:spacing w:after="0" w:line="360" w:lineRule="auto"/>
         <w:jc w:val="both"/>
         <w:rPr>
           <w:rFonts w:ascii="Times New Roman" w:hAnsi="Times New Roman" w:cs="Times New Roman"/>
-          <w:b/>
-          <w:sz w:val="32"/>
-          <w:szCs w:val="32"/>
-        </w:rPr>
-      </w:pPr>
-      <w:r>
-        <w:rPr>
-          <w:rFonts w:ascii="Times New Roman" w:hAnsi="Times New Roman" w:cs="Times New Roman"/>
-          <w:b/>
-          <w:sz w:val="32"/>
-          <w:szCs w:val="32"/>
-        </w:rPr>
-        <w:lastRenderedPageBreak/>
-        <w:t>SUMÁRIO</w:t>
-      </w:r>
-    </w:p>
-    <w:p>
-      <w:pPr>
-        <w:spacing w:after="0" w:line="360" w:lineRule="auto"/>
-        <w:jc w:val="both"/>
-        <w:rPr>
-          <w:rFonts w:ascii="Times New Roman" w:hAnsi="Times New Roman" w:cs="Times New Roman"/>
-          <w:b/>
-          <w:sz w:val="32"/>
-          <w:szCs w:val="32"/>
-        </w:rPr>
-      </w:pPr>
-    </w:p>
-    <w:p>
-      <w:pPr>
-        <w:pStyle w:val="PargrafodaLista"/>
+          <w:sz w:val="24"/>
+          <w:szCs w:val="24"/>
+        </w:rPr>
+      </w:pPr>
+    </w:p>
+    <w:p>
+      <w:pPr>
+        <w:pStyle w:val="Ttulo1"/>
         <w:numPr>
           <w:ilvl w:val="0"/>
-          <w:numId w:val="1"/>
+          <w:numId w:val="9"/>
         </w:numPr>
-        <w:spacing w:line="360" w:lineRule="auto"/>
+        <w:spacing w:before="0" w:line="360" w:lineRule="auto"/>
         <w:ind w:left="567" w:hanging="567"/>
-        <w:jc w:val="both"/>
         <w:rPr>
           <w:rFonts w:ascii="Times New Roman" w:hAnsi="Times New Roman" w:cs="Times New Roman"/>
           <w:b/>
-          <w:sz w:val="32"/>
-          <w:szCs w:val="32"/>
-        </w:rPr>
-      </w:pPr>
+          <w:color w:val="auto"/>
+          <w:sz w:val="28"/>
+          <w:szCs w:val="28"/>
+        </w:rPr>
+      </w:pPr>
+      <w:bookmarkStart w:id="0" w:name="_GoBack"/>
+      <w:bookmarkEnd w:id="0"/>
       <w:r>
-        <w:rPr>
-          <w:rFonts w:ascii="Times New Roman" w:hAnsi="Times New Roman" w:cs="Times New Roman"/>
-          <w:b/>
-          <w:sz w:val="32"/>
-          <w:szCs w:val="32"/>
-        </w:rPr>
         <w:br w:type="page"/>
       </w:r>
+      <w:bookmarkStart w:id="1" w:name="_Toc387486600"/>
       <w:r>
         <w:rPr>
           <w:rFonts w:ascii="Times New Roman" w:hAnsi="Times New Roman" w:cs="Times New Roman"/>
           <w:b/>
-          <w:sz w:val="32"/>
-          <w:szCs w:val="32"/>
+          <w:color w:val="auto"/>
+          <w:sz w:val="28"/>
+          <w:szCs w:val="28"/>
         </w:rPr>
         <w:lastRenderedPageBreak/>
         <w:t xml:space="preserve">Efetuar </w:t>
@@ -1144,12 +1462,23 @@
         <w:rPr>
           <w:rFonts w:ascii="Times New Roman" w:hAnsi="Times New Roman" w:cs="Times New Roman"/>
           <w:b/>
-          <w:sz w:val="32"/>
-          <w:szCs w:val="32"/>
+          <w:color w:val="auto"/>
+          <w:sz w:val="28"/>
+          <w:szCs w:val="28"/>
         </w:rPr>
         <w:t>Login</w:t>
       </w:r>
+      <w:bookmarkEnd w:id="1"/>
       <w:proofErr w:type="spellEnd"/>
+    </w:p>
+    <w:p>
+      <w:pPr>
+        <w:rPr>
+          <w:rFonts w:ascii="Times New Roman" w:hAnsi="Times New Roman" w:cs="Times New Roman"/>
+          <w:sz w:val="24"/>
+          <w:szCs w:val="24"/>
+        </w:rPr>
+      </w:pPr>
     </w:p>
     <w:tbl>
       <w:tblPr>
@@ -2349,18 +2678,8 @@
                 <w:sz w:val="24"/>
                 <w:szCs w:val="24"/>
               </w:rPr>
-              <w:t xml:space="preserve">Comunicar ao administrador do sistema, a necessidade de cadastrar um novo </w:t>
-            </w:r>
-            <w:proofErr w:type="gramStart"/>
-            <w:r>
-              <w:rPr>
-                <w:rFonts w:ascii="Times New Roman" w:hAnsi="Times New Roman" w:cs="Times New Roman"/>
-                <w:sz w:val="24"/>
-                <w:szCs w:val="24"/>
-              </w:rPr>
-              <w:t>operador</w:t>
-            </w:r>
-            <w:proofErr w:type="gramEnd"/>
+              <w:t>Comunicar ao administrador do sistema, a necessidade de cadastrar um novo operador</w:t>
+            </w:r>
           </w:p>
         </w:tc>
         <w:tc>
@@ -2497,8 +2816,6 @@
                 <w:szCs w:val="24"/>
               </w:rPr>
             </w:pPr>
-            <w:bookmarkStart w:id="0" w:name="_GoBack"/>
-            <w:bookmarkEnd w:id="0"/>
           </w:p>
         </w:tc>
       </w:tr>
@@ -2506,6 +2823,874 @@
     <w:p>
       <w:pPr>
         <w:spacing w:after="0" w:line="360" w:lineRule="auto"/>
+        <w:jc w:val="both"/>
+        <w:rPr>
+          <w:rFonts w:ascii="Times New Roman" w:hAnsi="Times New Roman" w:cs="Times New Roman"/>
+          <w:sz w:val="24"/>
+          <w:szCs w:val="24"/>
+        </w:rPr>
+      </w:pPr>
+    </w:p>
+    <w:p>
+      <w:pPr>
+        <w:spacing w:after="0" w:line="360" w:lineRule="auto"/>
+        <w:jc w:val="both"/>
+        <w:rPr>
+          <w:rFonts w:ascii="Times New Roman" w:hAnsi="Times New Roman" w:cs="Times New Roman"/>
+          <w:sz w:val="24"/>
+          <w:szCs w:val="24"/>
+        </w:rPr>
+      </w:pPr>
+      <w:r>
+        <w:rPr>
+          <w:rFonts w:ascii="Times New Roman" w:hAnsi="Times New Roman" w:cs="Times New Roman"/>
+          <w:sz w:val="24"/>
+          <w:szCs w:val="24"/>
+        </w:rPr>
+        <w:br w:type="page"/>
+      </w:r>
+    </w:p>
+    <w:p>
+      <w:pPr>
+        <w:pStyle w:val="Ttulo1"/>
+        <w:numPr>
+          <w:ilvl w:val="0"/>
+          <w:numId w:val="11"/>
+        </w:numPr>
+        <w:spacing w:before="0" w:line="360" w:lineRule="auto"/>
+        <w:ind w:left="567" w:hanging="567"/>
+        <w:jc w:val="both"/>
+        <w:rPr>
+          <w:rFonts w:ascii="Times New Roman" w:hAnsi="Times New Roman" w:cs="Times New Roman"/>
+          <w:b/>
+          <w:color w:val="auto"/>
+          <w:sz w:val="28"/>
+          <w:szCs w:val="28"/>
+        </w:rPr>
+      </w:pPr>
+      <w:bookmarkStart w:id="2" w:name="_Toc387486601"/>
+      <w:r>
+        <w:rPr>
+          <w:rFonts w:ascii="Times New Roman" w:hAnsi="Times New Roman" w:cs="Times New Roman"/>
+          <w:b/>
+          <w:color w:val="auto"/>
+          <w:sz w:val="28"/>
+          <w:szCs w:val="28"/>
+        </w:rPr>
+        <w:lastRenderedPageBreak/>
+        <w:t xml:space="preserve">Efetuar </w:t>
+      </w:r>
+      <w:proofErr w:type="spellStart"/>
+      <w:r>
+        <w:rPr>
+          <w:rFonts w:ascii="Times New Roman" w:hAnsi="Times New Roman" w:cs="Times New Roman"/>
+          <w:b/>
+          <w:color w:val="auto"/>
+          <w:sz w:val="28"/>
+          <w:szCs w:val="28"/>
+        </w:rPr>
+        <w:t>Logoff</w:t>
+      </w:r>
+      <w:bookmarkEnd w:id="2"/>
+      <w:proofErr w:type="spellEnd"/>
+    </w:p>
+    <w:p>
+      <w:pPr>
+        <w:jc w:val="both"/>
+        <w:rPr>
+          <w:rFonts w:ascii="Times New Roman" w:hAnsi="Times New Roman" w:cs="Times New Roman"/>
+          <w:sz w:val="24"/>
+          <w:szCs w:val="24"/>
+        </w:rPr>
+      </w:pPr>
+    </w:p>
+    <w:tbl>
+      <w:tblPr>
+        <w:tblStyle w:val="Tabelacomgrade"/>
+        <w:tblW w:w="9298" w:type="dxa"/>
+        <w:tblLook w:val="04A0" w:firstRow="1" w:lastRow="0" w:firstColumn="1" w:lastColumn="0" w:noHBand="0" w:noVBand="1"/>
+      </w:tblPr>
+      <w:tblGrid>
+        <w:gridCol w:w="4649"/>
+        <w:gridCol w:w="4649"/>
+      </w:tblGrid>
+      <w:tr>
+        <w:trPr>
+          <w:trHeight w:val="397"/>
+        </w:trPr>
+        <w:tc>
+          <w:tcPr>
+            <w:tcW w:w="4649" w:type="dxa"/>
+            <w:shd w:val="clear" w:color="auto" w:fill="BFBFBF" w:themeFill="background1" w:themeFillShade="BF"/>
+            <w:vAlign w:val="center"/>
+          </w:tcPr>
+          <w:p>
+            <w:pPr>
+              <w:rPr>
+                <w:rFonts w:ascii="Times New Roman" w:hAnsi="Times New Roman" w:cs="Times New Roman"/>
+                <w:b/>
+                <w:sz w:val="24"/>
+                <w:szCs w:val="24"/>
+              </w:rPr>
+            </w:pPr>
+            <w:r>
+              <w:rPr>
+                <w:rFonts w:ascii="Times New Roman" w:hAnsi="Times New Roman" w:cs="Times New Roman"/>
+                <w:b/>
+                <w:sz w:val="24"/>
+                <w:szCs w:val="24"/>
+              </w:rPr>
+              <w:t>Nome do Caso de Uso</w:t>
+            </w:r>
+          </w:p>
+        </w:tc>
+        <w:tc>
+          <w:tcPr>
+            <w:tcW w:w="4649" w:type="dxa"/>
+            <w:vAlign w:val="center"/>
+          </w:tcPr>
+          <w:p>
+            <w:pPr>
+              <w:jc w:val="both"/>
+              <w:rPr>
+                <w:rFonts w:ascii="Times New Roman" w:hAnsi="Times New Roman" w:cs="Times New Roman"/>
+                <w:sz w:val="24"/>
+                <w:szCs w:val="24"/>
+              </w:rPr>
+            </w:pPr>
+            <w:r>
+              <w:rPr>
+                <w:rFonts w:ascii="Times New Roman" w:hAnsi="Times New Roman" w:cs="Times New Roman"/>
+                <w:sz w:val="24"/>
+                <w:szCs w:val="24"/>
+              </w:rPr>
+              <w:t xml:space="preserve">Efetuar </w:t>
+            </w:r>
+            <w:proofErr w:type="spellStart"/>
+            <w:r>
+              <w:rPr>
+                <w:rFonts w:ascii="Times New Roman" w:hAnsi="Times New Roman" w:cs="Times New Roman"/>
+                <w:sz w:val="24"/>
+                <w:szCs w:val="24"/>
+              </w:rPr>
+              <w:t>Logoff</w:t>
+            </w:r>
+            <w:proofErr w:type="spellEnd"/>
+          </w:p>
+        </w:tc>
+      </w:tr>
+      <w:tr>
+        <w:trPr>
+          <w:trHeight w:val="397"/>
+        </w:trPr>
+        <w:tc>
+          <w:tcPr>
+            <w:tcW w:w="4649" w:type="dxa"/>
+            <w:shd w:val="clear" w:color="auto" w:fill="BFBFBF" w:themeFill="background1" w:themeFillShade="BF"/>
+            <w:vAlign w:val="center"/>
+          </w:tcPr>
+          <w:p>
+            <w:pPr>
+              <w:rPr>
+                <w:rFonts w:ascii="Times New Roman" w:hAnsi="Times New Roman" w:cs="Times New Roman"/>
+                <w:b/>
+                <w:sz w:val="24"/>
+                <w:szCs w:val="24"/>
+              </w:rPr>
+            </w:pPr>
+            <w:r>
+              <w:rPr>
+                <w:rFonts w:ascii="Times New Roman" w:hAnsi="Times New Roman" w:cs="Times New Roman"/>
+                <w:b/>
+                <w:sz w:val="24"/>
+                <w:szCs w:val="24"/>
+              </w:rPr>
+              <w:t>Ator Principal</w:t>
+            </w:r>
+          </w:p>
+        </w:tc>
+        <w:tc>
+          <w:tcPr>
+            <w:tcW w:w="4649" w:type="dxa"/>
+            <w:vAlign w:val="center"/>
+          </w:tcPr>
+          <w:p>
+            <w:pPr>
+              <w:jc w:val="both"/>
+              <w:rPr>
+                <w:rFonts w:ascii="Times New Roman" w:hAnsi="Times New Roman" w:cs="Times New Roman"/>
+                <w:sz w:val="24"/>
+                <w:szCs w:val="24"/>
+              </w:rPr>
+            </w:pPr>
+            <w:r>
+              <w:rPr>
+                <w:rFonts w:ascii="Times New Roman" w:hAnsi="Times New Roman" w:cs="Times New Roman"/>
+                <w:sz w:val="24"/>
+                <w:szCs w:val="24"/>
+              </w:rPr>
+              <w:t>Operador</w:t>
+            </w:r>
+          </w:p>
+        </w:tc>
+      </w:tr>
+      <w:tr>
+        <w:trPr>
+          <w:trHeight w:val="397"/>
+        </w:trPr>
+        <w:tc>
+          <w:tcPr>
+            <w:tcW w:w="4649" w:type="dxa"/>
+            <w:shd w:val="clear" w:color="auto" w:fill="BFBFBF" w:themeFill="background1" w:themeFillShade="BF"/>
+            <w:vAlign w:val="center"/>
+          </w:tcPr>
+          <w:p>
+            <w:pPr>
+              <w:rPr>
+                <w:rFonts w:ascii="Times New Roman" w:hAnsi="Times New Roman" w:cs="Times New Roman"/>
+                <w:b/>
+                <w:sz w:val="24"/>
+                <w:szCs w:val="24"/>
+              </w:rPr>
+            </w:pPr>
+            <w:r>
+              <w:rPr>
+                <w:rFonts w:ascii="Times New Roman" w:hAnsi="Times New Roman" w:cs="Times New Roman"/>
+                <w:b/>
+                <w:sz w:val="24"/>
+                <w:szCs w:val="24"/>
+              </w:rPr>
+              <w:t>Ator Secundário</w:t>
+            </w:r>
+          </w:p>
+        </w:tc>
+        <w:tc>
+          <w:tcPr>
+            <w:tcW w:w="4649" w:type="dxa"/>
+            <w:vAlign w:val="center"/>
+          </w:tcPr>
+          <w:p>
+            <w:pPr>
+              <w:jc w:val="both"/>
+              <w:rPr>
+                <w:rFonts w:ascii="Times New Roman" w:hAnsi="Times New Roman" w:cs="Times New Roman"/>
+                <w:sz w:val="24"/>
+                <w:szCs w:val="24"/>
+              </w:rPr>
+            </w:pPr>
+          </w:p>
+        </w:tc>
+      </w:tr>
+      <w:tr>
+        <w:trPr>
+          <w:trHeight w:val="397"/>
+        </w:trPr>
+        <w:tc>
+          <w:tcPr>
+            <w:tcW w:w="4649" w:type="dxa"/>
+            <w:shd w:val="clear" w:color="auto" w:fill="BFBFBF" w:themeFill="background1" w:themeFillShade="BF"/>
+            <w:vAlign w:val="center"/>
+          </w:tcPr>
+          <w:p>
+            <w:pPr>
+              <w:rPr>
+                <w:rFonts w:ascii="Times New Roman" w:hAnsi="Times New Roman" w:cs="Times New Roman"/>
+                <w:b/>
+                <w:sz w:val="24"/>
+                <w:szCs w:val="24"/>
+              </w:rPr>
+            </w:pPr>
+            <w:r>
+              <w:rPr>
+                <w:rFonts w:ascii="Times New Roman" w:hAnsi="Times New Roman" w:cs="Times New Roman"/>
+                <w:b/>
+                <w:sz w:val="24"/>
+                <w:szCs w:val="24"/>
+              </w:rPr>
+              <w:t>Resumo</w:t>
+            </w:r>
+          </w:p>
+        </w:tc>
+        <w:tc>
+          <w:tcPr>
+            <w:tcW w:w="4649" w:type="dxa"/>
+            <w:vAlign w:val="center"/>
+          </w:tcPr>
+          <w:p>
+            <w:pPr>
+              <w:jc w:val="both"/>
+              <w:rPr>
+                <w:rFonts w:ascii="Times New Roman" w:hAnsi="Times New Roman" w:cs="Times New Roman"/>
+                <w:sz w:val="24"/>
+                <w:szCs w:val="24"/>
+              </w:rPr>
+            </w:pPr>
+            <w:r>
+              <w:rPr>
+                <w:rFonts w:ascii="Times New Roman" w:hAnsi="Times New Roman" w:cs="Times New Roman"/>
+                <w:sz w:val="24"/>
+                <w:szCs w:val="24"/>
+              </w:rPr>
+              <w:t xml:space="preserve">Esse caso de uso descreve as etapas percorridas para efetuar o </w:t>
+            </w:r>
+            <w:proofErr w:type="spellStart"/>
+            <w:r>
+              <w:rPr>
+                <w:rFonts w:ascii="Times New Roman" w:hAnsi="Times New Roman" w:cs="Times New Roman"/>
+                <w:sz w:val="24"/>
+                <w:szCs w:val="24"/>
+              </w:rPr>
+              <w:t>logoff</w:t>
+            </w:r>
+            <w:proofErr w:type="spellEnd"/>
+            <w:r>
+              <w:rPr>
+                <w:rFonts w:ascii="Times New Roman" w:hAnsi="Times New Roman" w:cs="Times New Roman"/>
+                <w:sz w:val="24"/>
+                <w:szCs w:val="24"/>
+              </w:rPr>
+              <w:t xml:space="preserve"> do sistema</w:t>
+            </w:r>
+          </w:p>
+        </w:tc>
+      </w:tr>
+      <w:tr>
+        <w:trPr>
+          <w:trHeight w:val="397"/>
+        </w:trPr>
+        <w:tc>
+          <w:tcPr>
+            <w:tcW w:w="4649" w:type="dxa"/>
+            <w:shd w:val="clear" w:color="auto" w:fill="BFBFBF" w:themeFill="background1" w:themeFillShade="BF"/>
+            <w:vAlign w:val="center"/>
+          </w:tcPr>
+          <w:p>
+            <w:pPr>
+              <w:rPr>
+                <w:rFonts w:ascii="Times New Roman" w:hAnsi="Times New Roman" w:cs="Times New Roman"/>
+                <w:b/>
+                <w:sz w:val="24"/>
+                <w:szCs w:val="24"/>
+              </w:rPr>
+            </w:pPr>
+            <w:r>
+              <w:rPr>
+                <w:rFonts w:ascii="Times New Roman" w:hAnsi="Times New Roman" w:cs="Times New Roman"/>
+                <w:b/>
+                <w:sz w:val="24"/>
+                <w:szCs w:val="24"/>
+              </w:rPr>
+              <w:t>Pré-Condições</w:t>
+            </w:r>
+          </w:p>
+        </w:tc>
+        <w:tc>
+          <w:tcPr>
+            <w:tcW w:w="4649" w:type="dxa"/>
+            <w:vAlign w:val="center"/>
+          </w:tcPr>
+          <w:p>
+            <w:pPr>
+              <w:jc w:val="both"/>
+              <w:rPr>
+                <w:rFonts w:ascii="Times New Roman" w:hAnsi="Times New Roman" w:cs="Times New Roman"/>
+                <w:sz w:val="24"/>
+                <w:szCs w:val="24"/>
+              </w:rPr>
+            </w:pPr>
+            <w:r>
+              <w:rPr>
+                <w:rFonts w:ascii="Times New Roman" w:hAnsi="Times New Roman" w:cs="Times New Roman"/>
+                <w:sz w:val="24"/>
+                <w:szCs w:val="24"/>
+              </w:rPr>
+              <w:t xml:space="preserve">O operador deve estar </w:t>
+            </w:r>
+            <w:proofErr w:type="spellStart"/>
+            <w:r>
+              <w:rPr>
+                <w:rFonts w:ascii="Times New Roman" w:hAnsi="Times New Roman" w:cs="Times New Roman"/>
+                <w:sz w:val="24"/>
+                <w:szCs w:val="24"/>
+              </w:rPr>
+              <w:t>logado</w:t>
+            </w:r>
+            <w:proofErr w:type="spellEnd"/>
+            <w:r>
+              <w:rPr>
+                <w:rFonts w:ascii="Times New Roman" w:hAnsi="Times New Roman" w:cs="Times New Roman"/>
+                <w:sz w:val="24"/>
+                <w:szCs w:val="24"/>
+              </w:rPr>
+              <w:t xml:space="preserve"> no sistema</w:t>
+            </w:r>
+          </w:p>
+        </w:tc>
+      </w:tr>
+      <w:tr>
+        <w:trPr>
+          <w:trHeight w:val="397"/>
+        </w:trPr>
+        <w:tc>
+          <w:tcPr>
+            <w:tcW w:w="4649" w:type="dxa"/>
+            <w:shd w:val="clear" w:color="auto" w:fill="BFBFBF" w:themeFill="background1" w:themeFillShade="BF"/>
+            <w:vAlign w:val="center"/>
+          </w:tcPr>
+          <w:p>
+            <w:pPr>
+              <w:rPr>
+                <w:rFonts w:ascii="Times New Roman" w:hAnsi="Times New Roman" w:cs="Times New Roman"/>
+                <w:b/>
+                <w:sz w:val="24"/>
+                <w:szCs w:val="24"/>
+              </w:rPr>
+            </w:pPr>
+            <w:r>
+              <w:rPr>
+                <w:rFonts w:ascii="Times New Roman" w:hAnsi="Times New Roman" w:cs="Times New Roman"/>
+                <w:b/>
+                <w:sz w:val="24"/>
+                <w:szCs w:val="24"/>
+              </w:rPr>
+              <w:t>Pós-Condições</w:t>
+            </w:r>
+          </w:p>
+        </w:tc>
+        <w:tc>
+          <w:tcPr>
+            <w:tcW w:w="4649" w:type="dxa"/>
+            <w:vAlign w:val="center"/>
+          </w:tcPr>
+          <w:p>
+            <w:pPr>
+              <w:jc w:val="both"/>
+              <w:rPr>
+                <w:rFonts w:ascii="Times New Roman" w:hAnsi="Times New Roman" w:cs="Times New Roman"/>
+                <w:sz w:val="24"/>
+                <w:szCs w:val="24"/>
+              </w:rPr>
+            </w:pPr>
+          </w:p>
+        </w:tc>
+      </w:tr>
+      <w:tr>
+        <w:trPr>
+          <w:trHeight w:val="397"/>
+        </w:trPr>
+        <w:tc>
+          <w:tcPr>
+            <w:tcW w:w="9298" w:type="dxa"/>
+            <w:gridSpan w:val="2"/>
+            <w:shd w:val="clear" w:color="auto" w:fill="BFBFBF" w:themeFill="background1" w:themeFillShade="BF"/>
+            <w:vAlign w:val="center"/>
+          </w:tcPr>
+          <w:p>
+            <w:pPr>
+              <w:jc w:val="center"/>
+              <w:rPr>
+                <w:rFonts w:ascii="Times New Roman" w:hAnsi="Times New Roman" w:cs="Times New Roman"/>
+                <w:b/>
+                <w:sz w:val="24"/>
+                <w:szCs w:val="24"/>
+              </w:rPr>
+            </w:pPr>
+            <w:r>
+              <w:rPr>
+                <w:rFonts w:ascii="Times New Roman" w:hAnsi="Times New Roman" w:cs="Times New Roman"/>
+                <w:b/>
+                <w:sz w:val="24"/>
+                <w:szCs w:val="24"/>
+              </w:rPr>
+              <w:t>Fluxo Principal</w:t>
+            </w:r>
+          </w:p>
+        </w:tc>
+      </w:tr>
+      <w:tr>
+        <w:trPr>
+          <w:trHeight w:val="397"/>
+        </w:trPr>
+        <w:tc>
+          <w:tcPr>
+            <w:tcW w:w="4649" w:type="dxa"/>
+            <w:shd w:val="clear" w:color="auto" w:fill="BFBFBF" w:themeFill="background1" w:themeFillShade="BF"/>
+            <w:vAlign w:val="center"/>
+          </w:tcPr>
+          <w:p>
+            <w:pPr>
+              <w:rPr>
+                <w:rFonts w:ascii="Times New Roman" w:hAnsi="Times New Roman" w:cs="Times New Roman"/>
+                <w:b/>
+                <w:sz w:val="24"/>
+                <w:szCs w:val="24"/>
+              </w:rPr>
+            </w:pPr>
+            <w:r>
+              <w:rPr>
+                <w:rFonts w:ascii="Times New Roman" w:hAnsi="Times New Roman" w:cs="Times New Roman"/>
+                <w:b/>
+                <w:sz w:val="24"/>
+                <w:szCs w:val="24"/>
+              </w:rPr>
+              <w:t>Ações do Ator</w:t>
+            </w:r>
+          </w:p>
+        </w:tc>
+        <w:tc>
+          <w:tcPr>
+            <w:tcW w:w="4649" w:type="dxa"/>
+            <w:shd w:val="clear" w:color="auto" w:fill="BFBFBF" w:themeFill="background1" w:themeFillShade="BF"/>
+            <w:vAlign w:val="center"/>
+          </w:tcPr>
+          <w:p>
+            <w:pPr>
+              <w:jc w:val="both"/>
+              <w:rPr>
+                <w:rFonts w:ascii="Times New Roman" w:hAnsi="Times New Roman" w:cs="Times New Roman"/>
+                <w:b/>
+                <w:sz w:val="24"/>
+                <w:szCs w:val="24"/>
+              </w:rPr>
+            </w:pPr>
+            <w:r>
+              <w:rPr>
+                <w:rFonts w:ascii="Times New Roman" w:hAnsi="Times New Roman" w:cs="Times New Roman"/>
+                <w:b/>
+                <w:sz w:val="24"/>
+                <w:szCs w:val="24"/>
+              </w:rPr>
+              <w:t>Ações do Sistema</w:t>
+            </w:r>
+          </w:p>
+        </w:tc>
+      </w:tr>
+      <w:tr>
+        <w:trPr>
+          <w:trHeight w:val="397"/>
+        </w:trPr>
+        <w:tc>
+          <w:tcPr>
+            <w:tcW w:w="4649" w:type="dxa"/>
+            <w:shd w:val="clear" w:color="auto" w:fill="auto"/>
+            <w:vAlign w:val="center"/>
+          </w:tcPr>
+          <w:p>
+            <w:pPr>
+              <w:pStyle w:val="PargrafodaLista"/>
+              <w:numPr>
+                <w:ilvl w:val="0"/>
+                <w:numId w:val="12"/>
+              </w:numPr>
+              <w:ind w:left="284" w:hanging="284"/>
+              <w:rPr>
+                <w:rFonts w:ascii="Times New Roman" w:hAnsi="Times New Roman" w:cs="Times New Roman"/>
+                <w:sz w:val="24"/>
+                <w:szCs w:val="24"/>
+              </w:rPr>
+            </w:pPr>
+            <w:r>
+              <w:rPr>
+                <w:rFonts w:ascii="Times New Roman" w:hAnsi="Times New Roman" w:cs="Times New Roman"/>
+                <w:sz w:val="24"/>
+                <w:szCs w:val="24"/>
+              </w:rPr>
+              <w:t xml:space="preserve">Clicar no botão de </w:t>
+            </w:r>
+            <w:proofErr w:type="spellStart"/>
+            <w:r>
+              <w:rPr>
+                <w:rFonts w:ascii="Times New Roman" w:hAnsi="Times New Roman" w:cs="Times New Roman"/>
+                <w:sz w:val="24"/>
+                <w:szCs w:val="24"/>
+              </w:rPr>
+              <w:t>logoff</w:t>
+            </w:r>
+            <w:proofErr w:type="spellEnd"/>
+          </w:p>
+        </w:tc>
+        <w:tc>
+          <w:tcPr>
+            <w:tcW w:w="4649" w:type="dxa"/>
+            <w:shd w:val="clear" w:color="auto" w:fill="auto"/>
+            <w:vAlign w:val="center"/>
+          </w:tcPr>
+          <w:p>
+            <w:pPr>
+              <w:jc w:val="both"/>
+              <w:rPr>
+                <w:rFonts w:ascii="Times New Roman" w:hAnsi="Times New Roman" w:cs="Times New Roman"/>
+                <w:b/>
+                <w:sz w:val="24"/>
+                <w:szCs w:val="24"/>
+              </w:rPr>
+            </w:pPr>
+          </w:p>
+        </w:tc>
+      </w:tr>
+      <w:tr>
+        <w:trPr>
+          <w:trHeight w:val="397"/>
+        </w:trPr>
+        <w:tc>
+          <w:tcPr>
+            <w:tcW w:w="4649" w:type="dxa"/>
+            <w:shd w:val="clear" w:color="auto" w:fill="auto"/>
+            <w:vAlign w:val="center"/>
+          </w:tcPr>
+          <w:p>
+            <w:pPr>
+              <w:pStyle w:val="PargrafodaLista"/>
+              <w:numPr>
+                <w:ilvl w:val="0"/>
+                <w:numId w:val="12"/>
+              </w:numPr>
+              <w:ind w:left="284" w:hanging="284"/>
+              <w:rPr>
+                <w:rFonts w:ascii="Times New Roman" w:hAnsi="Times New Roman" w:cs="Times New Roman"/>
+                <w:sz w:val="24"/>
+                <w:szCs w:val="24"/>
+              </w:rPr>
+            </w:pPr>
+            <w:r>
+              <w:rPr>
+                <w:rFonts w:ascii="Times New Roman" w:hAnsi="Times New Roman" w:cs="Times New Roman"/>
+                <w:sz w:val="24"/>
+                <w:szCs w:val="24"/>
+              </w:rPr>
+              <w:t xml:space="preserve">Confirmar a operação de </w:t>
+            </w:r>
+            <w:proofErr w:type="spellStart"/>
+            <w:r>
+              <w:rPr>
+                <w:rFonts w:ascii="Times New Roman" w:hAnsi="Times New Roman" w:cs="Times New Roman"/>
+                <w:sz w:val="24"/>
+                <w:szCs w:val="24"/>
+              </w:rPr>
+              <w:t>logoff</w:t>
+            </w:r>
+            <w:proofErr w:type="spellEnd"/>
+          </w:p>
+        </w:tc>
+        <w:tc>
+          <w:tcPr>
+            <w:tcW w:w="4649" w:type="dxa"/>
+            <w:shd w:val="clear" w:color="auto" w:fill="auto"/>
+            <w:vAlign w:val="center"/>
+          </w:tcPr>
+          <w:p>
+            <w:pPr>
+              <w:jc w:val="both"/>
+              <w:rPr>
+                <w:rFonts w:ascii="Times New Roman" w:hAnsi="Times New Roman" w:cs="Times New Roman"/>
+                <w:sz w:val="24"/>
+                <w:szCs w:val="24"/>
+              </w:rPr>
+            </w:pPr>
+          </w:p>
+        </w:tc>
+      </w:tr>
+      <w:tr>
+        <w:trPr>
+          <w:trHeight w:val="397"/>
+        </w:trPr>
+        <w:tc>
+          <w:tcPr>
+            <w:tcW w:w="4649" w:type="dxa"/>
+            <w:shd w:val="clear" w:color="auto" w:fill="auto"/>
+            <w:vAlign w:val="center"/>
+          </w:tcPr>
+          <w:p>
+            <w:pPr>
+              <w:rPr>
+                <w:rFonts w:ascii="Times New Roman" w:hAnsi="Times New Roman" w:cs="Times New Roman"/>
+                <w:sz w:val="24"/>
+                <w:szCs w:val="24"/>
+              </w:rPr>
+            </w:pPr>
+          </w:p>
+        </w:tc>
+        <w:tc>
+          <w:tcPr>
+            <w:tcW w:w="4649" w:type="dxa"/>
+            <w:shd w:val="clear" w:color="auto" w:fill="auto"/>
+            <w:vAlign w:val="center"/>
+          </w:tcPr>
+          <w:p>
+            <w:pPr>
+              <w:pStyle w:val="PargrafodaLista"/>
+              <w:numPr>
+                <w:ilvl w:val="0"/>
+                <w:numId w:val="12"/>
+              </w:numPr>
+              <w:ind w:left="313" w:hanging="284"/>
+              <w:jc w:val="both"/>
+              <w:rPr>
+                <w:rFonts w:ascii="Times New Roman" w:hAnsi="Times New Roman" w:cs="Times New Roman"/>
+                <w:sz w:val="24"/>
+                <w:szCs w:val="24"/>
+              </w:rPr>
+            </w:pPr>
+            <w:r>
+              <w:rPr>
+                <w:rFonts w:ascii="Times New Roman" w:hAnsi="Times New Roman" w:cs="Times New Roman"/>
+                <w:sz w:val="24"/>
+                <w:szCs w:val="24"/>
+              </w:rPr>
+              <w:t>Encerrar a sessão do operador</w:t>
+            </w:r>
+          </w:p>
+        </w:tc>
+      </w:tr>
+      <w:tr>
+        <w:trPr>
+          <w:trHeight w:val="397"/>
+        </w:trPr>
+        <w:tc>
+          <w:tcPr>
+            <w:tcW w:w="4649" w:type="dxa"/>
+            <w:shd w:val="clear" w:color="auto" w:fill="auto"/>
+            <w:vAlign w:val="center"/>
+          </w:tcPr>
+          <w:p>
+            <w:pPr>
+              <w:rPr>
+                <w:rFonts w:ascii="Times New Roman" w:hAnsi="Times New Roman" w:cs="Times New Roman"/>
+                <w:sz w:val="24"/>
+                <w:szCs w:val="24"/>
+              </w:rPr>
+            </w:pPr>
+          </w:p>
+        </w:tc>
+        <w:tc>
+          <w:tcPr>
+            <w:tcW w:w="4649" w:type="dxa"/>
+            <w:shd w:val="clear" w:color="auto" w:fill="auto"/>
+            <w:vAlign w:val="center"/>
+          </w:tcPr>
+          <w:p>
+            <w:pPr>
+              <w:pStyle w:val="PargrafodaLista"/>
+              <w:numPr>
+                <w:ilvl w:val="0"/>
+                <w:numId w:val="12"/>
+              </w:numPr>
+              <w:ind w:left="313" w:hanging="284"/>
+              <w:jc w:val="both"/>
+              <w:rPr>
+                <w:rFonts w:ascii="Times New Roman" w:hAnsi="Times New Roman" w:cs="Times New Roman"/>
+                <w:sz w:val="24"/>
+                <w:szCs w:val="24"/>
+              </w:rPr>
+            </w:pPr>
+            <w:r>
+              <w:rPr>
+                <w:rFonts w:ascii="Times New Roman" w:hAnsi="Times New Roman" w:cs="Times New Roman"/>
+                <w:sz w:val="24"/>
+                <w:szCs w:val="24"/>
+              </w:rPr>
+              <w:t xml:space="preserve">Redirecionar para a página de </w:t>
+            </w:r>
+            <w:proofErr w:type="spellStart"/>
+            <w:r>
+              <w:rPr>
+                <w:rFonts w:ascii="Times New Roman" w:hAnsi="Times New Roman" w:cs="Times New Roman"/>
+                <w:sz w:val="24"/>
+                <w:szCs w:val="24"/>
+              </w:rPr>
+              <w:t>login</w:t>
+            </w:r>
+            <w:proofErr w:type="spellEnd"/>
+            <w:r>
+              <w:rPr>
+                <w:rFonts w:ascii="Times New Roman" w:hAnsi="Times New Roman" w:cs="Times New Roman"/>
+                <w:sz w:val="24"/>
+                <w:szCs w:val="24"/>
+              </w:rPr>
+              <w:t xml:space="preserve"> do sistema</w:t>
+            </w:r>
+          </w:p>
+        </w:tc>
+      </w:tr>
+      <w:tr>
+        <w:trPr>
+          <w:trHeight w:val="804"/>
+        </w:trPr>
+        <w:tc>
+          <w:tcPr>
+            <w:tcW w:w="4649" w:type="dxa"/>
+            <w:shd w:val="clear" w:color="auto" w:fill="BFBFBF" w:themeFill="background1" w:themeFillShade="BF"/>
+            <w:vAlign w:val="center"/>
+          </w:tcPr>
+          <w:p>
+            <w:pPr>
+              <w:rPr>
+                <w:rFonts w:ascii="Times New Roman" w:hAnsi="Times New Roman" w:cs="Times New Roman"/>
+                <w:b/>
+                <w:sz w:val="24"/>
+                <w:szCs w:val="24"/>
+              </w:rPr>
+            </w:pPr>
+            <w:r>
+              <w:rPr>
+                <w:rFonts w:ascii="Times New Roman" w:hAnsi="Times New Roman" w:cs="Times New Roman"/>
+                <w:b/>
+                <w:sz w:val="24"/>
+                <w:szCs w:val="24"/>
+              </w:rPr>
+              <w:t>Restrições / Validações</w:t>
+            </w:r>
+          </w:p>
+        </w:tc>
+        <w:tc>
+          <w:tcPr>
+            <w:tcW w:w="4649" w:type="dxa"/>
+            <w:shd w:val="clear" w:color="auto" w:fill="auto"/>
+            <w:vAlign w:val="center"/>
+          </w:tcPr>
+          <w:p>
+            <w:pPr>
+              <w:jc w:val="both"/>
+              <w:rPr>
+                <w:rFonts w:ascii="Times New Roman" w:hAnsi="Times New Roman" w:cs="Times New Roman"/>
+                <w:sz w:val="24"/>
+                <w:szCs w:val="24"/>
+              </w:rPr>
+            </w:pPr>
+          </w:p>
+        </w:tc>
+      </w:tr>
+    </w:tbl>
+    <w:p>
+      <w:pPr>
+        <w:jc w:val="both"/>
+        <w:rPr>
+          <w:rFonts w:ascii="Times New Roman" w:hAnsi="Times New Roman" w:cs="Times New Roman"/>
+          <w:sz w:val="24"/>
+          <w:szCs w:val="24"/>
+        </w:rPr>
+      </w:pPr>
+    </w:p>
+    <w:p>
+      <w:pPr>
+        <w:jc w:val="both"/>
+        <w:rPr>
+          <w:rFonts w:ascii="Times New Roman" w:hAnsi="Times New Roman" w:cs="Times New Roman"/>
+          <w:sz w:val="24"/>
+          <w:szCs w:val="24"/>
+        </w:rPr>
+      </w:pPr>
+      <w:r>
+        <w:rPr>
+          <w:rFonts w:ascii="Times New Roman" w:hAnsi="Times New Roman" w:cs="Times New Roman"/>
+          <w:sz w:val="24"/>
+          <w:szCs w:val="24"/>
+        </w:rPr>
+        <w:br w:type="page"/>
+      </w:r>
+    </w:p>
+    <w:p>
+      <w:pPr>
         <w:jc w:val="both"/>
         <w:rPr>
           <w:rFonts w:ascii="Times New Roman" w:hAnsi="Times New Roman" w:cs="Times New Roman"/>
@@ -2525,7 +3710,7 @@
 </file>
 
 <file path=word/numbering.xml><?xml version="1.0" encoding="utf-8"?>
-<w:numbering xmlns:wpc="http://schemas.microsoft.com/office/word/2010/wordprocessingCanvas" xmlns:mc="http://schemas.openxmlformats.org/markup-compatibility/2006" xmlns:o="urn:schemas-microsoft-com:office:office" xmlns:r="http://schemas.openxmlformats.org/officeDocument/2006/relationships" xmlns:m="http://schemas.openxmlformats.org/officeDocument/2006/math" xmlns:v="urn:schemas-microsoft-com:vml" xmlns:wp14="http://schemas.microsoft.com/office/word/2010/wordprocessingDrawing" xmlns:wp="http://schemas.openxmlformats.org/drawingml/2006/wordprocessingDrawing" xmlns:w10="urn:schemas-microsoft-com:office:word" xmlns:w="http://schemas.openxmlformats.org/wordprocessingml/2006/main" xmlns:w14="http://schemas.microsoft.com/office/word/2010/wordml" xmlns:wpg="http://schemas.microsoft.com/office/word/2010/wordprocessingGroup" xmlns:wpi="http://schemas.microsoft.com/office/word/2010/wordprocessingInk" xmlns:wne="http://schemas.microsoft.com/office/word/2006/wordml" xmlns:wps="http://schemas.microsoft.com/office/word/2010/wordprocessingShape" mc:Ignorable="w14 wp14">
+<w:numbering xmlns:wpc="http://schemas.microsoft.com/office/word/2010/wordprocessingCanvas" xmlns:mc="http://schemas.openxmlformats.org/markup-compatibility/2006" xmlns:o="urn:schemas-microsoft-com:office:office" xmlns:r="http://schemas.openxmlformats.org/officeDocument/2006/relationships" xmlns:m="http://schemas.openxmlformats.org/officeDocument/2006/math" xmlns:v="urn:schemas-microsoft-com:vml" xmlns:wp14="http://schemas.microsoft.com/office/word/2010/wordprocessingDrawing" xmlns:wp="http://schemas.openxmlformats.org/drawingml/2006/wordprocessingDrawing" xmlns:w10="urn:schemas-microsoft-com:office:word" xmlns:w="http://schemas.openxmlformats.org/wordprocessingml/2006/main" xmlns:w14="http://schemas.microsoft.com/office/word/2010/wordml" xmlns:w15="http://schemas.microsoft.com/office/word/2012/wordml" xmlns:wpg="http://schemas.microsoft.com/office/word/2010/wordprocessingGroup" xmlns:wpi="http://schemas.microsoft.com/office/word/2010/wordprocessingInk" xmlns:wne="http://schemas.microsoft.com/office/word/2006/wordml" xmlns:wps="http://schemas.microsoft.com/office/word/2010/wordprocessingShape" mc:Ignorable="w14 w15 wp14">
   <w:abstractNum w:abstractNumId="0">
     <w:nsid w:val="11063A3E"/>
     <w:multiLevelType w:val="hybridMultilevel"/>
@@ -2616,6 +3801,95 @@
     </w:lvl>
   </w:abstractNum>
   <w:abstractNum w:abstractNumId="1">
+    <w:nsid w:val="24033231"/>
+    <w:multiLevelType w:val="hybridMultilevel"/>
+    <w:tmpl w:val="7E027F68"/>
+    <w:lvl w:ilvl="0" w:tplc="3E7C8644">
+      <w:start w:val="2"/>
+      <w:numFmt w:val="decimal"/>
+      <w:lvlText w:val="%1."/>
+      <w:lvlJc w:val="left"/>
+      <w:pPr>
+        <w:ind w:left="720" w:hanging="360"/>
+      </w:pPr>
+      <w:rPr>
+        <w:rFonts w:hint="default"/>
+      </w:rPr>
+    </w:lvl>
+    <w:lvl w:ilvl="1" w:tplc="04160019" w:tentative="1">
+      <w:start w:val="1"/>
+      <w:numFmt w:val="lowerLetter"/>
+      <w:lvlText w:val="%2."/>
+      <w:lvlJc w:val="left"/>
+      <w:pPr>
+        <w:ind w:left="1440" w:hanging="360"/>
+      </w:pPr>
+    </w:lvl>
+    <w:lvl w:ilvl="2" w:tplc="0416001B" w:tentative="1">
+      <w:start w:val="1"/>
+      <w:numFmt w:val="lowerRoman"/>
+      <w:lvlText w:val="%3."/>
+      <w:lvlJc w:val="right"/>
+      <w:pPr>
+        <w:ind w:left="2160" w:hanging="180"/>
+      </w:pPr>
+    </w:lvl>
+    <w:lvl w:ilvl="3" w:tplc="0416000F" w:tentative="1">
+      <w:start w:val="1"/>
+      <w:numFmt w:val="decimal"/>
+      <w:lvlText w:val="%4."/>
+      <w:lvlJc w:val="left"/>
+      <w:pPr>
+        <w:ind w:left="2880" w:hanging="360"/>
+      </w:pPr>
+    </w:lvl>
+    <w:lvl w:ilvl="4" w:tplc="04160019" w:tentative="1">
+      <w:start w:val="1"/>
+      <w:numFmt w:val="lowerLetter"/>
+      <w:lvlText w:val="%5."/>
+      <w:lvlJc w:val="left"/>
+      <w:pPr>
+        <w:ind w:left="3600" w:hanging="360"/>
+      </w:pPr>
+    </w:lvl>
+    <w:lvl w:ilvl="5" w:tplc="0416001B" w:tentative="1">
+      <w:start w:val="1"/>
+      <w:numFmt w:val="lowerRoman"/>
+      <w:lvlText w:val="%6."/>
+      <w:lvlJc w:val="right"/>
+      <w:pPr>
+        <w:ind w:left="4320" w:hanging="180"/>
+      </w:pPr>
+    </w:lvl>
+    <w:lvl w:ilvl="6" w:tplc="0416000F" w:tentative="1">
+      <w:start w:val="1"/>
+      <w:numFmt w:val="decimal"/>
+      <w:lvlText w:val="%7."/>
+      <w:lvlJc w:val="left"/>
+      <w:pPr>
+        <w:ind w:left="5040" w:hanging="360"/>
+      </w:pPr>
+    </w:lvl>
+    <w:lvl w:ilvl="7" w:tplc="04160019" w:tentative="1">
+      <w:start w:val="1"/>
+      <w:numFmt w:val="lowerLetter"/>
+      <w:lvlText w:val="%8."/>
+      <w:lvlJc w:val="left"/>
+      <w:pPr>
+        <w:ind w:left="5760" w:hanging="360"/>
+      </w:pPr>
+    </w:lvl>
+    <w:lvl w:ilvl="8" w:tplc="0416001B" w:tentative="1">
+      <w:start w:val="1"/>
+      <w:numFmt w:val="lowerRoman"/>
+      <w:lvlText w:val="%9."/>
+      <w:lvlJc w:val="right"/>
+      <w:pPr>
+        <w:ind w:left="6480" w:hanging="180"/>
+      </w:pPr>
+    </w:lvl>
+  </w:abstractNum>
+  <w:abstractNum w:abstractNumId="2">
     <w:nsid w:val="28B675C7"/>
     <w:multiLevelType w:val="hybridMultilevel"/>
     <w:tmpl w:val="92648FD4"/>
@@ -2704,7 +3978,96 @@
       </w:pPr>
     </w:lvl>
   </w:abstractNum>
-  <w:abstractNum w:abstractNumId="2">
+  <w:abstractNum w:abstractNumId="3">
+    <w:nsid w:val="31A250E8"/>
+    <w:multiLevelType w:val="hybridMultilevel"/>
+    <w:tmpl w:val="701AF22C"/>
+    <w:lvl w:ilvl="0" w:tplc="0416000F">
+      <w:start w:val="1"/>
+      <w:numFmt w:val="decimal"/>
+      <w:lvlText w:val="%1."/>
+      <w:lvlJc w:val="left"/>
+      <w:pPr>
+        <w:ind w:left="720" w:hanging="360"/>
+      </w:pPr>
+      <w:rPr>
+        <w:rFonts w:hint="default"/>
+      </w:rPr>
+    </w:lvl>
+    <w:lvl w:ilvl="1" w:tplc="04160019" w:tentative="1">
+      <w:start w:val="1"/>
+      <w:numFmt w:val="lowerLetter"/>
+      <w:lvlText w:val="%2."/>
+      <w:lvlJc w:val="left"/>
+      <w:pPr>
+        <w:ind w:left="1440" w:hanging="360"/>
+      </w:pPr>
+    </w:lvl>
+    <w:lvl w:ilvl="2" w:tplc="0416001B" w:tentative="1">
+      <w:start w:val="1"/>
+      <w:numFmt w:val="lowerRoman"/>
+      <w:lvlText w:val="%3."/>
+      <w:lvlJc w:val="right"/>
+      <w:pPr>
+        <w:ind w:left="2160" w:hanging="180"/>
+      </w:pPr>
+    </w:lvl>
+    <w:lvl w:ilvl="3" w:tplc="0416000F" w:tentative="1">
+      <w:start w:val="1"/>
+      <w:numFmt w:val="decimal"/>
+      <w:lvlText w:val="%4."/>
+      <w:lvlJc w:val="left"/>
+      <w:pPr>
+        <w:ind w:left="2880" w:hanging="360"/>
+      </w:pPr>
+    </w:lvl>
+    <w:lvl w:ilvl="4" w:tplc="04160019" w:tentative="1">
+      <w:start w:val="1"/>
+      <w:numFmt w:val="lowerLetter"/>
+      <w:lvlText w:val="%5."/>
+      <w:lvlJc w:val="left"/>
+      <w:pPr>
+        <w:ind w:left="3600" w:hanging="360"/>
+      </w:pPr>
+    </w:lvl>
+    <w:lvl w:ilvl="5" w:tplc="0416001B" w:tentative="1">
+      <w:start w:val="1"/>
+      <w:numFmt w:val="lowerRoman"/>
+      <w:lvlText w:val="%6."/>
+      <w:lvlJc w:val="right"/>
+      <w:pPr>
+        <w:ind w:left="4320" w:hanging="180"/>
+      </w:pPr>
+    </w:lvl>
+    <w:lvl w:ilvl="6" w:tplc="0416000F" w:tentative="1">
+      <w:start w:val="1"/>
+      <w:numFmt w:val="decimal"/>
+      <w:lvlText w:val="%7."/>
+      <w:lvlJc w:val="left"/>
+      <w:pPr>
+        <w:ind w:left="5040" w:hanging="360"/>
+      </w:pPr>
+    </w:lvl>
+    <w:lvl w:ilvl="7" w:tplc="04160019" w:tentative="1">
+      <w:start w:val="1"/>
+      <w:numFmt w:val="lowerLetter"/>
+      <w:lvlText w:val="%8."/>
+      <w:lvlJc w:val="left"/>
+      <w:pPr>
+        <w:ind w:left="5760" w:hanging="360"/>
+      </w:pPr>
+    </w:lvl>
+    <w:lvl w:ilvl="8" w:tplc="0416001B" w:tentative="1">
+      <w:start w:val="1"/>
+      <w:numFmt w:val="lowerRoman"/>
+      <w:lvlText w:val="%9."/>
+      <w:lvlJc w:val="right"/>
+      <w:pPr>
+        <w:ind w:left="6480" w:hanging="180"/>
+      </w:pPr>
+    </w:lvl>
+  </w:abstractNum>
+  <w:abstractNum w:abstractNumId="4">
     <w:nsid w:val="39C73816"/>
     <w:multiLevelType w:val="hybridMultilevel"/>
     <w:tmpl w:val="E16EE5EC"/>
@@ -2793,7 +4156,96 @@
       </w:pPr>
     </w:lvl>
   </w:abstractNum>
-  <w:abstractNum w:abstractNumId="3">
+  <w:abstractNum w:abstractNumId="5">
+    <w:nsid w:val="4A0861CC"/>
+    <w:multiLevelType w:val="hybridMultilevel"/>
+    <w:tmpl w:val="63C27C66"/>
+    <w:lvl w:ilvl="0" w:tplc="3E7C8644">
+      <w:start w:val="1"/>
+      <w:numFmt w:val="decimal"/>
+      <w:lvlText w:val="%1."/>
+      <w:lvlJc w:val="left"/>
+      <w:pPr>
+        <w:ind w:left="720" w:hanging="360"/>
+      </w:pPr>
+      <w:rPr>
+        <w:rFonts w:hint="default"/>
+      </w:rPr>
+    </w:lvl>
+    <w:lvl w:ilvl="1" w:tplc="04160019" w:tentative="1">
+      <w:start w:val="1"/>
+      <w:numFmt w:val="lowerLetter"/>
+      <w:lvlText w:val="%2."/>
+      <w:lvlJc w:val="left"/>
+      <w:pPr>
+        <w:ind w:left="1440" w:hanging="360"/>
+      </w:pPr>
+    </w:lvl>
+    <w:lvl w:ilvl="2" w:tplc="0416001B" w:tentative="1">
+      <w:start w:val="1"/>
+      <w:numFmt w:val="lowerRoman"/>
+      <w:lvlText w:val="%3."/>
+      <w:lvlJc w:val="right"/>
+      <w:pPr>
+        <w:ind w:left="2160" w:hanging="180"/>
+      </w:pPr>
+    </w:lvl>
+    <w:lvl w:ilvl="3" w:tplc="0416000F" w:tentative="1">
+      <w:start w:val="1"/>
+      <w:numFmt w:val="decimal"/>
+      <w:lvlText w:val="%4."/>
+      <w:lvlJc w:val="left"/>
+      <w:pPr>
+        <w:ind w:left="2880" w:hanging="360"/>
+      </w:pPr>
+    </w:lvl>
+    <w:lvl w:ilvl="4" w:tplc="04160019" w:tentative="1">
+      <w:start w:val="1"/>
+      <w:numFmt w:val="lowerLetter"/>
+      <w:lvlText w:val="%5."/>
+      <w:lvlJc w:val="left"/>
+      <w:pPr>
+        <w:ind w:left="3600" w:hanging="360"/>
+      </w:pPr>
+    </w:lvl>
+    <w:lvl w:ilvl="5" w:tplc="0416001B" w:tentative="1">
+      <w:start w:val="1"/>
+      <w:numFmt w:val="lowerRoman"/>
+      <w:lvlText w:val="%6."/>
+      <w:lvlJc w:val="right"/>
+      <w:pPr>
+        <w:ind w:left="4320" w:hanging="180"/>
+      </w:pPr>
+    </w:lvl>
+    <w:lvl w:ilvl="6" w:tplc="0416000F" w:tentative="1">
+      <w:start w:val="1"/>
+      <w:numFmt w:val="decimal"/>
+      <w:lvlText w:val="%7."/>
+      <w:lvlJc w:val="left"/>
+      <w:pPr>
+        <w:ind w:left="5040" w:hanging="360"/>
+      </w:pPr>
+    </w:lvl>
+    <w:lvl w:ilvl="7" w:tplc="04160019" w:tentative="1">
+      <w:start w:val="1"/>
+      <w:numFmt w:val="lowerLetter"/>
+      <w:lvlText w:val="%8."/>
+      <w:lvlJc w:val="left"/>
+      <w:pPr>
+        <w:ind w:left="5760" w:hanging="360"/>
+      </w:pPr>
+    </w:lvl>
+    <w:lvl w:ilvl="8" w:tplc="0416001B" w:tentative="1">
+      <w:start w:val="1"/>
+      <w:numFmt w:val="lowerRoman"/>
+      <w:lvlText w:val="%9."/>
+      <w:lvlJc w:val="right"/>
+      <w:pPr>
+        <w:ind w:left="6480" w:hanging="180"/>
+      </w:pPr>
+    </w:lvl>
+  </w:abstractNum>
+  <w:abstractNum w:abstractNumId="6">
     <w:nsid w:val="510F6C28"/>
     <w:multiLevelType w:val="hybridMultilevel"/>
     <w:tmpl w:val="8CEA5076"/>
@@ -2882,7 +4334,7 @@
       </w:pPr>
     </w:lvl>
   </w:abstractNum>
-  <w:abstractNum w:abstractNumId="4">
+  <w:abstractNum w:abstractNumId="7">
     <w:nsid w:val="5242749F"/>
     <w:multiLevelType w:val="hybridMultilevel"/>
     <w:tmpl w:val="6EA29720"/>
@@ -2971,7 +4423,7 @@
       </w:pPr>
     </w:lvl>
   </w:abstractNum>
-  <w:abstractNum w:abstractNumId="5">
+  <w:abstractNum w:abstractNumId="8">
     <w:nsid w:val="552779A8"/>
     <w:multiLevelType w:val="hybridMultilevel"/>
     <w:tmpl w:val="4C54861C"/>
@@ -3060,7 +4512,7 @@
       </w:pPr>
     </w:lvl>
   </w:abstractNum>
-  <w:abstractNum w:abstractNumId="6">
+  <w:abstractNum w:abstractNumId="9">
     <w:nsid w:val="57FD4897"/>
     <w:multiLevelType w:val="hybridMultilevel"/>
     <w:tmpl w:val="031A50E8"/>
@@ -3076,7 +4528,7 @@
         <w:rFonts w:hint="default"/>
       </w:rPr>
     </w:lvl>
-    <w:lvl w:ilvl="1" w:tplc="04160019" w:tentative="1">
+    <w:lvl w:ilvl="1" w:tplc="04160019">
       <w:start w:val="1"/>
       <w:numFmt w:val="lowerLetter"/>
       <w:lvlText w:val="%2."/>
@@ -3149,7 +4601,97 @@
       </w:pPr>
     </w:lvl>
   </w:abstractNum>
-  <w:abstractNum w:abstractNumId="7">
+  <w:abstractNum w:abstractNumId="10">
+    <w:nsid w:val="5CE0365D"/>
+    <w:multiLevelType w:val="hybridMultilevel"/>
+    <w:tmpl w:val="384E6406"/>
+    <w:lvl w:ilvl="0" w:tplc="0416000F">
+      <w:start w:val="1"/>
+      <w:numFmt w:val="decimal"/>
+      <w:lvlText w:val="%1."/>
+      <w:lvlJc w:val="left"/>
+      <w:pPr>
+        <w:ind w:left="720" w:hanging="360"/>
+      </w:pPr>
+      <w:rPr>
+        <w:rFonts w:hint="default"/>
+        <w:color w:val="auto"/>
+      </w:rPr>
+    </w:lvl>
+    <w:lvl w:ilvl="1" w:tplc="04160019" w:tentative="1">
+      <w:start w:val="1"/>
+      <w:numFmt w:val="lowerLetter"/>
+      <w:lvlText w:val="%2."/>
+      <w:lvlJc w:val="left"/>
+      <w:pPr>
+        <w:ind w:left="1440" w:hanging="360"/>
+      </w:pPr>
+    </w:lvl>
+    <w:lvl w:ilvl="2" w:tplc="0416001B" w:tentative="1">
+      <w:start w:val="1"/>
+      <w:numFmt w:val="lowerRoman"/>
+      <w:lvlText w:val="%3."/>
+      <w:lvlJc w:val="right"/>
+      <w:pPr>
+        <w:ind w:left="2160" w:hanging="180"/>
+      </w:pPr>
+    </w:lvl>
+    <w:lvl w:ilvl="3" w:tplc="0416000F" w:tentative="1">
+      <w:start w:val="1"/>
+      <w:numFmt w:val="decimal"/>
+      <w:lvlText w:val="%4."/>
+      <w:lvlJc w:val="left"/>
+      <w:pPr>
+        <w:ind w:left="2880" w:hanging="360"/>
+      </w:pPr>
+    </w:lvl>
+    <w:lvl w:ilvl="4" w:tplc="04160019" w:tentative="1">
+      <w:start w:val="1"/>
+      <w:numFmt w:val="lowerLetter"/>
+      <w:lvlText w:val="%5."/>
+      <w:lvlJc w:val="left"/>
+      <w:pPr>
+        <w:ind w:left="3600" w:hanging="360"/>
+      </w:pPr>
+    </w:lvl>
+    <w:lvl w:ilvl="5" w:tplc="0416001B" w:tentative="1">
+      <w:start w:val="1"/>
+      <w:numFmt w:val="lowerRoman"/>
+      <w:lvlText w:val="%6."/>
+      <w:lvlJc w:val="right"/>
+      <w:pPr>
+        <w:ind w:left="4320" w:hanging="180"/>
+      </w:pPr>
+    </w:lvl>
+    <w:lvl w:ilvl="6" w:tplc="0416000F" w:tentative="1">
+      <w:start w:val="1"/>
+      <w:numFmt w:val="decimal"/>
+      <w:lvlText w:val="%7."/>
+      <w:lvlJc w:val="left"/>
+      <w:pPr>
+        <w:ind w:left="5040" w:hanging="360"/>
+      </w:pPr>
+    </w:lvl>
+    <w:lvl w:ilvl="7" w:tplc="04160019" w:tentative="1">
+      <w:start w:val="1"/>
+      <w:numFmt w:val="lowerLetter"/>
+      <w:lvlText w:val="%8."/>
+      <w:lvlJc w:val="left"/>
+      <w:pPr>
+        <w:ind w:left="5760" w:hanging="360"/>
+      </w:pPr>
+    </w:lvl>
+    <w:lvl w:ilvl="8" w:tplc="0416001B" w:tentative="1">
+      <w:start w:val="1"/>
+      <w:numFmt w:val="lowerRoman"/>
+      <w:lvlText w:val="%9."/>
+      <w:lvlJc w:val="right"/>
+      <w:pPr>
+        <w:ind w:left="6480" w:hanging="180"/>
+      </w:pPr>
+    </w:lvl>
+  </w:abstractNum>
+  <w:abstractNum w:abstractNumId="11">
     <w:nsid w:val="6E4B113F"/>
     <w:multiLevelType w:val="hybridMultilevel"/>
     <w:tmpl w:val="68DC5600"/>
@@ -3239,34 +4781,46 @@
     </w:lvl>
   </w:abstractNum>
   <w:num w:numId="1">
-    <w:abstractNumId w:val="7"/>
+    <w:abstractNumId w:val="11"/>
   </w:num>
   <w:num w:numId="2">
-    <w:abstractNumId w:val="4"/>
+    <w:abstractNumId w:val="7"/>
   </w:num>
   <w:num w:numId="3">
     <w:abstractNumId w:val="0"/>
   </w:num>
   <w:num w:numId="4">
+    <w:abstractNumId w:val="2"/>
+  </w:num>
+  <w:num w:numId="5">
+    <w:abstractNumId w:val="4"/>
+  </w:num>
+  <w:num w:numId="6">
+    <w:abstractNumId w:val="9"/>
+  </w:num>
+  <w:num w:numId="7">
+    <w:abstractNumId w:val="8"/>
+  </w:num>
+  <w:num w:numId="8">
+    <w:abstractNumId w:val="6"/>
+  </w:num>
+  <w:num w:numId="9">
+    <w:abstractNumId w:val="10"/>
+  </w:num>
+  <w:num w:numId="10">
+    <w:abstractNumId w:val="3"/>
+  </w:num>
+  <w:num w:numId="11">
     <w:abstractNumId w:val="1"/>
   </w:num>
-  <w:num w:numId="5">
-    <w:abstractNumId w:val="2"/>
-  </w:num>
-  <w:num w:numId="6">
-    <w:abstractNumId w:val="6"/>
-  </w:num>
-  <w:num w:numId="7">
+  <w:num w:numId="12">
     <w:abstractNumId w:val="5"/>
-  </w:num>
-  <w:num w:numId="8">
-    <w:abstractNumId w:val="3"/>
   </w:num>
 </w:numbering>
 </file>
 
 <file path=word/styles.xml><?xml version="1.0" encoding="utf-8"?>
-<w:styles xmlns:mc="http://schemas.openxmlformats.org/markup-compatibility/2006" xmlns:r="http://schemas.openxmlformats.org/officeDocument/2006/relationships" xmlns:w="http://schemas.openxmlformats.org/wordprocessingml/2006/main" xmlns:w14="http://schemas.microsoft.com/office/word/2010/wordml" mc:Ignorable="w14">
+<w:styles xmlns:mc="http://schemas.openxmlformats.org/markup-compatibility/2006" xmlns:r="http://schemas.openxmlformats.org/officeDocument/2006/relationships" xmlns:w="http://schemas.openxmlformats.org/wordprocessingml/2006/main" xmlns:w14="http://schemas.microsoft.com/office/word/2010/wordml" xmlns:w15="http://schemas.microsoft.com/office/word/2012/wordml" mc:Ignorable="w14 w15">
   <w:docDefaults>
     <w:rPrDefault>
       <w:rPr>
@@ -3282,148 +4836,403 @@
       </w:pPr>
     </w:pPrDefault>
   </w:docDefaults>
-  <w:latentStyles w:defLockedState="0" w:defUIPriority="99" w:defSemiHidden="1" w:defUnhideWhenUsed="1" w:defQFormat="0" w:count="267">
-    <w:lsdException w:name="Normal" w:semiHidden="0" w:uiPriority="0" w:unhideWhenUsed="0" w:qFormat="1"/>
-    <w:lsdException w:name="heading 1" w:semiHidden="0" w:uiPriority="9" w:unhideWhenUsed="0" w:qFormat="1"/>
-    <w:lsdException w:name="heading 2" w:uiPriority="9" w:qFormat="1"/>
-    <w:lsdException w:name="heading 3" w:uiPriority="9" w:qFormat="1"/>
-    <w:lsdException w:name="heading 4" w:uiPriority="9" w:qFormat="1"/>
-    <w:lsdException w:name="heading 5" w:uiPriority="9" w:qFormat="1"/>
-    <w:lsdException w:name="heading 6" w:uiPriority="9" w:qFormat="1"/>
-    <w:lsdException w:name="heading 7" w:uiPriority="9" w:qFormat="1"/>
-    <w:lsdException w:name="heading 8" w:uiPriority="9" w:qFormat="1"/>
-    <w:lsdException w:name="heading 9" w:uiPriority="9" w:qFormat="1"/>
-    <w:lsdException w:name="toc 1" w:uiPriority="39"/>
-    <w:lsdException w:name="toc 2" w:uiPriority="39"/>
-    <w:lsdException w:name="toc 3" w:uiPriority="39"/>
-    <w:lsdException w:name="toc 4" w:uiPriority="39"/>
-    <w:lsdException w:name="toc 5" w:uiPriority="39"/>
-    <w:lsdException w:name="toc 6" w:uiPriority="39"/>
-    <w:lsdException w:name="toc 7" w:uiPriority="39"/>
-    <w:lsdException w:name="toc 8" w:uiPriority="39"/>
-    <w:lsdException w:name="toc 9" w:uiPriority="39"/>
-    <w:lsdException w:name="caption" w:uiPriority="35" w:qFormat="1"/>
-    <w:lsdException w:name="Title" w:semiHidden="0" w:uiPriority="10" w:unhideWhenUsed="0" w:qFormat="1"/>
-    <w:lsdException w:name="Default Paragraph Font" w:uiPriority="1"/>
-    <w:lsdException w:name="Subtitle" w:semiHidden="0" w:uiPriority="11" w:unhideWhenUsed="0" w:qFormat="1"/>
-    <w:lsdException w:name="Strong" w:semiHidden="0" w:uiPriority="22" w:unhideWhenUsed="0" w:qFormat="1"/>
-    <w:lsdException w:name="Emphasis" w:semiHidden="0" w:uiPriority="20" w:unhideWhenUsed="0" w:qFormat="1"/>
-    <w:lsdException w:name="Table Grid" w:semiHidden="0" w:uiPriority="59" w:unhideWhenUsed="0"/>
-    <w:lsdException w:name="Placeholder Text" w:unhideWhenUsed="0"/>
-    <w:lsdException w:name="No Spacing" w:semiHidden="0" w:uiPriority="1" w:unhideWhenUsed="0" w:qFormat="1"/>
-    <w:lsdException w:name="Light Shading" w:semiHidden="0" w:uiPriority="60" w:unhideWhenUsed="0"/>
-    <w:lsdException w:name="Light List" w:semiHidden="0" w:uiPriority="61" w:unhideWhenUsed="0"/>
-    <w:lsdException w:name="Light Grid" w:semiHidden="0" w:uiPriority="62" w:unhideWhenUsed="0"/>
-    <w:lsdException w:name="Medium Shading 1" w:semiHidden="0" w:uiPriority="63" w:unhideWhenUsed="0"/>
-    <w:lsdException w:name="Medium Shading 2" w:semiHidden="0" w:uiPriority="64" w:unhideWhenUsed="0"/>
-    <w:lsdException w:name="Medium List 1" w:semiHidden="0" w:uiPriority="65" w:unhideWhenUsed="0"/>
-    <w:lsdException w:name="Medium List 2" w:semiHidden="0" w:uiPriority="66" w:unhideWhenUsed="0"/>
-    <w:lsdException w:name="Medium Grid 1" w:semiHidden="0" w:uiPriority="67" w:unhideWhenUsed="0"/>
-    <w:lsdException w:name="Medium Grid 2" w:semiHidden="0" w:uiPriority="68" w:unhideWhenUsed="0"/>
-    <w:lsdException w:name="Medium Grid 3" w:semiHidden="0" w:uiPriority="69" w:unhideWhenUsed="0"/>
-    <w:lsdException w:name="Dark List" w:semiHidden="0" w:uiPriority="70" w:unhideWhenUsed="0"/>
-    <w:lsdException w:name="Colorful Shading" w:semiHidden="0" w:uiPriority="71" w:unhideWhenUsed="0"/>
-    <w:lsdException w:name="Colorful List" w:semiHidden="0" w:uiPriority="72" w:unhideWhenUsed="0"/>
-    <w:lsdException w:name="Colorful Grid" w:semiHidden="0" w:uiPriority="73" w:unhideWhenUsed="0"/>
-    <w:lsdException w:name="Light Shading Accent 1" w:semiHidden="0" w:uiPriority="60" w:unhideWhenUsed="0"/>
-    <w:lsdException w:name="Light List Accent 1" w:semiHidden="0" w:uiPriority="61" w:unhideWhenUsed="0"/>
-    <w:lsdException w:name="Light Grid Accent 1" w:semiHidden="0" w:uiPriority="62" w:unhideWhenUsed="0"/>
-    <w:lsdException w:name="Medium Shading 1 Accent 1" w:semiHidden="0" w:uiPriority="63" w:unhideWhenUsed="0"/>
-    <w:lsdException w:name="Medium Shading 2 Accent 1" w:semiHidden="0" w:uiPriority="64" w:unhideWhenUsed="0"/>
-    <w:lsdException w:name="Medium List 1 Accent 1" w:semiHidden="0" w:uiPriority="65" w:unhideWhenUsed="0"/>
-    <w:lsdException w:name="Revision" w:unhideWhenUsed="0"/>
-    <w:lsdException w:name="List Paragraph" w:semiHidden="0" w:uiPriority="34" w:unhideWhenUsed="0" w:qFormat="1"/>
-    <w:lsdException w:name="Quote" w:semiHidden="0" w:uiPriority="29" w:unhideWhenUsed="0" w:qFormat="1"/>
-    <w:lsdException w:name="Intense Quote" w:semiHidden="0" w:uiPriority="30" w:unhideWhenUsed="0" w:qFormat="1"/>
-    <w:lsdException w:name="Medium List 2 Accent 1" w:semiHidden="0" w:uiPriority="66" w:unhideWhenUsed="0"/>
-    <w:lsdException w:name="Medium Grid 1 Accent 1" w:semiHidden="0" w:uiPriority="67" w:unhideWhenUsed="0"/>
-    <w:lsdException w:name="Medium Grid 2 Accent 1" w:semiHidden="0" w:uiPriority="68" w:unhideWhenUsed="0"/>
-    <w:lsdException w:name="Medium Grid 3 Accent 1" w:semiHidden="0" w:uiPriority="69" w:unhideWhenUsed="0"/>
-    <w:lsdException w:name="Dark List Accent 1" w:semiHidden="0" w:uiPriority="70" w:unhideWhenUsed="0"/>
-    <w:lsdException w:name="Colorful Shading Accent 1" w:semiHidden="0" w:uiPriority="71" w:unhideWhenUsed="0"/>
-    <w:lsdException w:name="Colorful List Accent 1" w:semiHidden="0" w:uiPriority="72" w:unhideWhenUsed="0"/>
-    <w:lsdException w:name="Colorful Grid Accent 1" w:semiHidden="0" w:uiPriority="73" w:unhideWhenUsed="0"/>
-    <w:lsdException w:name="Light Shading Accent 2" w:semiHidden="0" w:uiPriority="60" w:unhideWhenUsed="0"/>
-    <w:lsdException w:name="Light List Accent 2" w:semiHidden="0" w:uiPriority="61" w:unhideWhenUsed="0"/>
-    <w:lsdException w:name="Light Grid Accent 2" w:semiHidden="0" w:uiPriority="62" w:unhideWhenUsed="0"/>
-    <w:lsdException w:name="Medium Shading 1 Accent 2" w:semiHidden="0" w:uiPriority="63" w:unhideWhenUsed="0"/>
-    <w:lsdException w:name="Medium Shading 2 Accent 2" w:semiHidden="0" w:uiPriority="64" w:unhideWhenUsed="0"/>
-    <w:lsdException w:name="Medium List 1 Accent 2" w:semiHidden="0" w:uiPriority="65" w:unhideWhenUsed="0"/>
-    <w:lsdException w:name="Medium List 2 Accent 2" w:semiHidden="0" w:uiPriority="66" w:unhideWhenUsed="0"/>
-    <w:lsdException w:name="Medium Grid 1 Accent 2" w:semiHidden="0" w:uiPriority="67" w:unhideWhenUsed="0"/>
-    <w:lsdException w:name="Medium Grid 2 Accent 2" w:semiHidden="0" w:uiPriority="68" w:unhideWhenUsed="0"/>
-    <w:lsdException w:name="Medium Grid 3 Accent 2" w:semiHidden="0" w:uiPriority="69" w:unhideWhenUsed="0"/>
-    <w:lsdException w:name="Dark List Accent 2" w:semiHidden="0" w:uiPriority="70" w:unhideWhenUsed="0"/>
-    <w:lsdException w:name="Colorful Shading Accent 2" w:semiHidden="0" w:uiPriority="71" w:unhideWhenUsed="0"/>
-    <w:lsdException w:name="Colorful List Accent 2" w:semiHidden="0" w:uiPriority="72" w:unhideWhenUsed="0"/>
-    <w:lsdException w:name="Colorful Grid Accent 2" w:semiHidden="0" w:uiPriority="73" w:unhideWhenUsed="0"/>
-    <w:lsdException w:name="Light Shading Accent 3" w:semiHidden="0" w:uiPriority="60" w:unhideWhenUsed="0"/>
-    <w:lsdException w:name="Light List Accent 3" w:semiHidden="0" w:uiPriority="61" w:unhideWhenUsed="0"/>
-    <w:lsdException w:name="Light Grid Accent 3" w:semiHidden="0" w:uiPriority="62" w:unhideWhenUsed="0"/>
-    <w:lsdException w:name="Medium Shading 1 Accent 3" w:semiHidden="0" w:uiPriority="63" w:unhideWhenUsed="0"/>
-    <w:lsdException w:name="Medium Shading 2 Accent 3" w:semiHidden="0" w:uiPriority="64" w:unhideWhenUsed="0"/>
-    <w:lsdException w:name="Medium List 1 Accent 3" w:semiHidden="0" w:uiPriority="65" w:unhideWhenUsed="0"/>
-    <w:lsdException w:name="Medium List 2 Accent 3" w:semiHidden="0" w:uiPriority="66" w:unhideWhenUsed="0"/>
-    <w:lsdException w:name="Medium Grid 1 Accent 3" w:semiHidden="0" w:uiPriority="67" w:unhideWhenUsed="0"/>
-    <w:lsdException w:name="Medium Grid 2 Accent 3" w:semiHidden="0" w:uiPriority="68" w:unhideWhenUsed="0"/>
-    <w:lsdException w:name="Medium Grid 3 Accent 3" w:semiHidden="0" w:uiPriority="69" w:unhideWhenUsed="0"/>
-    <w:lsdException w:name="Dark List Accent 3" w:semiHidden="0" w:uiPriority="70" w:unhideWhenUsed="0"/>
-    <w:lsdException w:name="Colorful Shading Accent 3" w:semiHidden="0" w:uiPriority="71" w:unhideWhenUsed="0"/>
-    <w:lsdException w:name="Colorful List Accent 3" w:semiHidden="0" w:uiPriority="72" w:unhideWhenUsed="0"/>
-    <w:lsdException w:name="Colorful Grid Accent 3" w:semiHidden="0" w:uiPriority="73" w:unhideWhenUsed="0"/>
-    <w:lsdException w:name="Light Shading Accent 4" w:semiHidden="0" w:uiPriority="60" w:unhideWhenUsed="0"/>
-    <w:lsdException w:name="Light List Accent 4" w:semiHidden="0" w:uiPriority="61" w:unhideWhenUsed="0"/>
-    <w:lsdException w:name="Light Grid Accent 4" w:semiHidden="0" w:uiPriority="62" w:unhideWhenUsed="0"/>
-    <w:lsdException w:name="Medium Shading 1 Accent 4" w:semiHidden="0" w:uiPriority="63" w:unhideWhenUsed="0"/>
-    <w:lsdException w:name="Medium Shading 2 Accent 4" w:semiHidden="0" w:uiPriority="64" w:unhideWhenUsed="0"/>
-    <w:lsdException w:name="Medium List 1 Accent 4" w:semiHidden="0" w:uiPriority="65" w:unhideWhenUsed="0"/>
-    <w:lsdException w:name="Medium List 2 Accent 4" w:semiHidden="0" w:uiPriority="66" w:unhideWhenUsed="0"/>
-    <w:lsdException w:name="Medium Grid 1 Accent 4" w:semiHidden="0" w:uiPriority="67" w:unhideWhenUsed="0"/>
-    <w:lsdException w:name="Medium Grid 2 Accent 4" w:semiHidden="0" w:uiPriority="68" w:unhideWhenUsed="0"/>
-    <w:lsdException w:name="Medium Grid 3 Accent 4" w:semiHidden="0" w:uiPriority="69" w:unhideWhenUsed="0"/>
-    <w:lsdException w:name="Dark List Accent 4" w:semiHidden="0" w:uiPriority="70" w:unhideWhenUsed="0"/>
-    <w:lsdException w:name="Colorful Shading Accent 4" w:semiHidden="0" w:uiPriority="71" w:unhideWhenUsed="0"/>
-    <w:lsdException w:name="Colorful List Accent 4" w:semiHidden="0" w:uiPriority="72" w:unhideWhenUsed="0"/>
-    <w:lsdException w:name="Colorful Grid Accent 4" w:semiHidden="0" w:uiPriority="73" w:unhideWhenUsed="0"/>
-    <w:lsdException w:name="Light Shading Accent 5" w:semiHidden="0" w:uiPriority="60" w:unhideWhenUsed="0"/>
-    <w:lsdException w:name="Light List Accent 5" w:semiHidden="0" w:uiPriority="61" w:unhideWhenUsed="0"/>
-    <w:lsdException w:name="Light Grid Accent 5" w:semiHidden="0" w:uiPriority="62" w:unhideWhenUsed="0"/>
-    <w:lsdException w:name="Medium Shading 1 Accent 5" w:semiHidden="0" w:uiPriority="63" w:unhideWhenUsed="0"/>
-    <w:lsdException w:name="Medium Shading 2 Accent 5" w:semiHidden="0" w:uiPriority="64" w:unhideWhenUsed="0"/>
-    <w:lsdException w:name="Medium List 1 Accent 5" w:semiHidden="0" w:uiPriority="65" w:unhideWhenUsed="0"/>
-    <w:lsdException w:name="Medium List 2 Accent 5" w:semiHidden="0" w:uiPriority="66" w:unhideWhenUsed="0"/>
-    <w:lsdException w:name="Medium Grid 1 Accent 5" w:semiHidden="0" w:uiPriority="67" w:unhideWhenUsed="0"/>
-    <w:lsdException w:name="Medium Grid 2 Accent 5" w:semiHidden="0" w:uiPriority="68" w:unhideWhenUsed="0"/>
-    <w:lsdException w:name="Medium Grid 3 Accent 5" w:semiHidden="0" w:uiPriority="69" w:unhideWhenUsed="0"/>
-    <w:lsdException w:name="Dark List Accent 5" w:semiHidden="0" w:uiPriority="70" w:unhideWhenUsed="0"/>
-    <w:lsdException w:name="Colorful Shading Accent 5" w:semiHidden="0" w:uiPriority="71" w:unhideWhenUsed="0"/>
-    <w:lsdException w:name="Colorful List Accent 5" w:semiHidden="0" w:uiPriority="72" w:unhideWhenUsed="0"/>
-    <w:lsdException w:name="Colorful Grid Accent 5" w:semiHidden="0" w:uiPriority="73" w:unhideWhenUsed="0"/>
-    <w:lsdException w:name="Light Shading Accent 6" w:semiHidden="0" w:uiPriority="60" w:unhideWhenUsed="0"/>
-    <w:lsdException w:name="Light List Accent 6" w:semiHidden="0" w:uiPriority="61" w:unhideWhenUsed="0"/>
-    <w:lsdException w:name="Light Grid Accent 6" w:semiHidden="0" w:uiPriority="62" w:unhideWhenUsed="0"/>
-    <w:lsdException w:name="Medium Shading 1 Accent 6" w:semiHidden="0" w:uiPriority="63" w:unhideWhenUsed="0"/>
-    <w:lsdException w:name="Medium Shading 2 Accent 6" w:semiHidden="0" w:uiPriority="64" w:unhideWhenUsed="0"/>
-    <w:lsdException w:name="Medium List 1 Accent 6" w:semiHidden="0" w:uiPriority="65" w:unhideWhenUsed="0"/>
-    <w:lsdException w:name="Medium List 2 Accent 6" w:semiHidden="0" w:uiPriority="66" w:unhideWhenUsed="0"/>
-    <w:lsdException w:name="Medium Grid 1 Accent 6" w:semiHidden="0" w:uiPriority="67" w:unhideWhenUsed="0"/>
-    <w:lsdException w:name="Medium Grid 2 Accent 6" w:semiHidden="0" w:uiPriority="68" w:unhideWhenUsed="0"/>
-    <w:lsdException w:name="Medium Grid 3 Accent 6" w:semiHidden="0" w:uiPriority="69" w:unhideWhenUsed="0"/>
-    <w:lsdException w:name="Dark List Accent 6" w:semiHidden="0" w:uiPriority="70" w:unhideWhenUsed="0"/>
-    <w:lsdException w:name="Colorful Shading Accent 6" w:semiHidden="0" w:uiPriority="71" w:unhideWhenUsed="0"/>
-    <w:lsdException w:name="Colorful List Accent 6" w:semiHidden="0" w:uiPriority="72" w:unhideWhenUsed="0"/>
-    <w:lsdException w:name="Colorful Grid Accent 6" w:semiHidden="0" w:uiPriority="73" w:unhideWhenUsed="0"/>
-    <w:lsdException w:name="Subtle Emphasis" w:semiHidden="0" w:uiPriority="19" w:unhideWhenUsed="0" w:qFormat="1"/>
-    <w:lsdException w:name="Intense Emphasis" w:semiHidden="0" w:uiPriority="21" w:unhideWhenUsed="0" w:qFormat="1"/>
-    <w:lsdException w:name="Subtle Reference" w:semiHidden="0" w:uiPriority="31" w:unhideWhenUsed="0" w:qFormat="1"/>
-    <w:lsdException w:name="Intense Reference" w:semiHidden="0" w:uiPriority="32" w:unhideWhenUsed="0" w:qFormat="1"/>
-    <w:lsdException w:name="Book Title" w:semiHidden="0" w:uiPriority="33" w:unhideWhenUsed="0" w:qFormat="1"/>
-    <w:lsdException w:name="Bibliography" w:uiPriority="37"/>
-    <w:lsdException w:name="TOC Heading" w:uiPriority="39" w:qFormat="1"/>
+  <w:latentStyles w:defLockedState="0" w:defUIPriority="99" w:defSemiHidden="0" w:defUnhideWhenUsed="0" w:defQFormat="0" w:count="371">
+    <w:lsdException w:name="Normal" w:uiPriority="0" w:qFormat="1"/>
+    <w:lsdException w:name="heading 1" w:uiPriority="9" w:qFormat="1"/>
+    <w:lsdException w:name="heading 2" w:semiHidden="1" w:uiPriority="9" w:unhideWhenUsed="1" w:qFormat="1"/>
+    <w:lsdException w:name="heading 3" w:semiHidden="1" w:uiPriority="9" w:unhideWhenUsed="1" w:qFormat="1"/>
+    <w:lsdException w:name="heading 4" w:semiHidden="1" w:uiPriority="9" w:unhideWhenUsed="1" w:qFormat="1"/>
+    <w:lsdException w:name="heading 5" w:semiHidden="1" w:uiPriority="9" w:unhideWhenUsed="1" w:qFormat="1"/>
+    <w:lsdException w:name="heading 6" w:semiHidden="1" w:uiPriority="9" w:unhideWhenUsed="1" w:qFormat="1"/>
+    <w:lsdException w:name="heading 7" w:semiHidden="1" w:uiPriority="9" w:unhideWhenUsed="1" w:qFormat="1"/>
+    <w:lsdException w:name="heading 8" w:semiHidden="1" w:uiPriority="9" w:unhideWhenUsed="1" w:qFormat="1"/>
+    <w:lsdException w:name="heading 9" w:semiHidden="1" w:uiPriority="9" w:unhideWhenUsed="1" w:qFormat="1"/>
+    <w:lsdException w:name="index 1" w:semiHidden="1" w:unhideWhenUsed="1"/>
+    <w:lsdException w:name="index 2" w:semiHidden="1" w:unhideWhenUsed="1"/>
+    <w:lsdException w:name="index 3" w:semiHidden="1" w:unhideWhenUsed="1"/>
+    <w:lsdException w:name="index 4" w:semiHidden="1" w:unhideWhenUsed="1"/>
+    <w:lsdException w:name="index 5" w:semiHidden="1" w:unhideWhenUsed="1"/>
+    <w:lsdException w:name="index 6" w:semiHidden="1" w:unhideWhenUsed="1"/>
+    <w:lsdException w:name="index 7" w:semiHidden="1" w:unhideWhenUsed="1"/>
+    <w:lsdException w:name="index 8" w:semiHidden="1" w:unhideWhenUsed="1"/>
+    <w:lsdException w:name="index 9" w:semiHidden="1" w:unhideWhenUsed="1"/>
+    <w:lsdException w:name="toc 1" w:semiHidden="1" w:uiPriority="39" w:unhideWhenUsed="1"/>
+    <w:lsdException w:name="toc 2" w:semiHidden="1" w:uiPriority="39" w:unhideWhenUsed="1"/>
+    <w:lsdException w:name="toc 3" w:semiHidden="1" w:uiPriority="39" w:unhideWhenUsed="1"/>
+    <w:lsdException w:name="toc 4" w:semiHidden="1" w:uiPriority="39" w:unhideWhenUsed="1"/>
+    <w:lsdException w:name="toc 5" w:semiHidden="1" w:uiPriority="39" w:unhideWhenUsed="1"/>
+    <w:lsdException w:name="toc 6" w:semiHidden="1" w:uiPriority="39" w:unhideWhenUsed="1"/>
+    <w:lsdException w:name="toc 7" w:semiHidden="1" w:uiPriority="39" w:unhideWhenUsed="1"/>
+    <w:lsdException w:name="toc 8" w:semiHidden="1" w:uiPriority="39" w:unhideWhenUsed="1"/>
+    <w:lsdException w:name="toc 9" w:semiHidden="1" w:uiPriority="39" w:unhideWhenUsed="1"/>
+    <w:lsdException w:name="Normal Indent" w:semiHidden="1" w:unhideWhenUsed="1"/>
+    <w:lsdException w:name="footnote text" w:semiHidden="1" w:unhideWhenUsed="1"/>
+    <w:lsdException w:name="annotation text" w:semiHidden="1" w:unhideWhenUsed="1"/>
+    <w:lsdException w:name="header" w:semiHidden="1" w:unhideWhenUsed="1"/>
+    <w:lsdException w:name="footer" w:semiHidden="1" w:unhideWhenUsed="1"/>
+    <w:lsdException w:name="index heading" w:semiHidden="1" w:unhideWhenUsed="1"/>
+    <w:lsdException w:name="caption" w:semiHidden="1" w:uiPriority="35" w:unhideWhenUsed="1" w:qFormat="1"/>
+    <w:lsdException w:name="table of figures" w:semiHidden="1" w:unhideWhenUsed="1"/>
+    <w:lsdException w:name="envelope address" w:semiHidden="1" w:unhideWhenUsed="1"/>
+    <w:lsdException w:name="envelope return" w:semiHidden="1" w:unhideWhenUsed="1"/>
+    <w:lsdException w:name="footnote reference" w:semiHidden="1" w:unhideWhenUsed="1"/>
+    <w:lsdException w:name="annotation reference" w:semiHidden="1" w:unhideWhenUsed="1"/>
+    <w:lsdException w:name="line number" w:semiHidden="1" w:unhideWhenUsed="1"/>
+    <w:lsdException w:name="page number" w:semiHidden="1" w:unhideWhenUsed="1"/>
+    <w:lsdException w:name="endnote reference" w:semiHidden="1" w:unhideWhenUsed="1"/>
+    <w:lsdException w:name="endnote text" w:semiHidden="1" w:unhideWhenUsed="1"/>
+    <w:lsdException w:name="table of authorities" w:semiHidden="1" w:unhideWhenUsed="1"/>
+    <w:lsdException w:name="macro" w:semiHidden="1" w:unhideWhenUsed="1"/>
+    <w:lsdException w:name="toa heading" w:semiHidden="1" w:unhideWhenUsed="1"/>
+    <w:lsdException w:name="List" w:semiHidden="1" w:unhideWhenUsed="1"/>
+    <w:lsdException w:name="List Bullet" w:semiHidden="1" w:unhideWhenUsed="1"/>
+    <w:lsdException w:name="List Number" w:semiHidden="1" w:unhideWhenUsed="1"/>
+    <w:lsdException w:name="List 2" w:semiHidden="1" w:unhideWhenUsed="1"/>
+    <w:lsdException w:name="List 3" w:semiHidden="1" w:unhideWhenUsed="1"/>
+    <w:lsdException w:name="List 4" w:semiHidden="1" w:unhideWhenUsed="1"/>
+    <w:lsdException w:name="List 5" w:semiHidden="1" w:unhideWhenUsed="1"/>
+    <w:lsdException w:name="List Bullet 2" w:semiHidden="1" w:unhideWhenUsed="1"/>
+    <w:lsdException w:name="List Bullet 3" w:semiHidden="1" w:unhideWhenUsed="1"/>
+    <w:lsdException w:name="List Bullet 4" w:semiHidden="1" w:unhideWhenUsed="1"/>
+    <w:lsdException w:name="List Bullet 5" w:semiHidden="1" w:unhideWhenUsed="1"/>
+    <w:lsdException w:name="List Number 2" w:semiHidden="1" w:unhideWhenUsed="1"/>
+    <w:lsdException w:name="List Number 3" w:semiHidden="1" w:unhideWhenUsed="1"/>
+    <w:lsdException w:name="List Number 4" w:semiHidden="1" w:unhideWhenUsed="1"/>
+    <w:lsdException w:name="List Number 5" w:semiHidden="1" w:unhideWhenUsed="1"/>
+    <w:lsdException w:name="Title" w:uiPriority="10" w:qFormat="1"/>
+    <w:lsdException w:name="Closing" w:semiHidden="1" w:unhideWhenUsed="1"/>
+    <w:lsdException w:name="Signature" w:semiHidden="1" w:unhideWhenUsed="1"/>
+    <w:lsdException w:name="Default Paragraph Font" w:semiHidden="1" w:uiPriority="1" w:unhideWhenUsed="1"/>
+    <w:lsdException w:name="Body Text" w:semiHidden="1" w:unhideWhenUsed="1"/>
+    <w:lsdException w:name="Body Text Indent" w:semiHidden="1" w:unhideWhenUsed="1"/>
+    <w:lsdException w:name="List Continue" w:semiHidden="1" w:unhideWhenUsed="1"/>
+    <w:lsdException w:name="List Continue 2" w:semiHidden="1" w:unhideWhenUsed="1"/>
+    <w:lsdException w:name="List Continue 3" w:semiHidden="1" w:unhideWhenUsed="1"/>
+    <w:lsdException w:name="List Continue 4" w:semiHidden="1" w:unhideWhenUsed="1"/>
+    <w:lsdException w:name="List Continue 5" w:semiHidden="1" w:unhideWhenUsed="1"/>
+    <w:lsdException w:name="Message Header" w:semiHidden="1" w:unhideWhenUsed="1"/>
+    <w:lsdException w:name="Subtitle" w:uiPriority="11" w:qFormat="1"/>
+    <w:lsdException w:name="Salutation" w:semiHidden="1" w:unhideWhenUsed="1"/>
+    <w:lsdException w:name="Date" w:semiHidden="1" w:unhideWhenUsed="1"/>
+    <w:lsdException w:name="Body Text First Indent" w:semiHidden="1" w:unhideWhenUsed="1"/>
+    <w:lsdException w:name="Body Text First Indent 2" w:semiHidden="1" w:unhideWhenUsed="1"/>
+    <w:lsdException w:name="Note Heading" w:semiHidden="1" w:unhideWhenUsed="1"/>
+    <w:lsdException w:name="Body Text 2" w:semiHidden="1" w:unhideWhenUsed="1"/>
+    <w:lsdException w:name="Body Text 3" w:semiHidden="1" w:unhideWhenUsed="1"/>
+    <w:lsdException w:name="Body Text Indent 2" w:semiHidden="1" w:unhideWhenUsed="1"/>
+    <w:lsdException w:name="Body Text Indent 3" w:semiHidden="1" w:unhideWhenUsed="1"/>
+    <w:lsdException w:name="Block Text" w:semiHidden="1" w:unhideWhenUsed="1"/>
+    <w:lsdException w:name="Hyperlink" w:semiHidden="1" w:unhideWhenUsed="1"/>
+    <w:lsdException w:name="FollowedHyperlink" w:semiHidden="1" w:unhideWhenUsed="1"/>
+    <w:lsdException w:name="Strong" w:uiPriority="22" w:qFormat="1"/>
+    <w:lsdException w:name="Emphasis" w:uiPriority="20" w:qFormat="1"/>
+    <w:lsdException w:name="Document Map" w:semiHidden="1" w:unhideWhenUsed="1"/>
+    <w:lsdException w:name="Plain Text" w:semiHidden="1" w:unhideWhenUsed="1"/>
+    <w:lsdException w:name="E-mail Signature" w:semiHidden="1" w:unhideWhenUsed="1"/>
+    <w:lsdException w:name="HTML Top of Form" w:semiHidden="1" w:unhideWhenUsed="1"/>
+    <w:lsdException w:name="HTML Bottom of Form" w:semiHidden="1" w:unhideWhenUsed="1"/>
+    <w:lsdException w:name="Normal (Web)" w:semiHidden="1" w:unhideWhenUsed="1"/>
+    <w:lsdException w:name="HTML Acronym" w:semiHidden="1" w:unhideWhenUsed="1"/>
+    <w:lsdException w:name="HTML Address" w:semiHidden="1" w:unhideWhenUsed="1"/>
+    <w:lsdException w:name="HTML Cite" w:semiHidden="1" w:unhideWhenUsed="1"/>
+    <w:lsdException w:name="HTML Code" w:semiHidden="1" w:unhideWhenUsed="1"/>
+    <w:lsdException w:name="HTML Definition" w:semiHidden="1" w:unhideWhenUsed="1"/>
+    <w:lsdException w:name="HTML Keyboard" w:semiHidden="1" w:unhideWhenUsed="1"/>
+    <w:lsdException w:name="HTML Preformatted" w:semiHidden="1" w:unhideWhenUsed="1"/>
+    <w:lsdException w:name="HTML Sample" w:semiHidden="1" w:unhideWhenUsed="1"/>
+    <w:lsdException w:name="HTML Typewriter" w:semiHidden="1" w:unhideWhenUsed="1"/>
+    <w:lsdException w:name="HTML Variable" w:semiHidden="1" w:unhideWhenUsed="1"/>
+    <w:lsdException w:name="Normal Table" w:semiHidden="1" w:unhideWhenUsed="1"/>
+    <w:lsdException w:name="annotation subject" w:semiHidden="1" w:unhideWhenUsed="1"/>
+    <w:lsdException w:name="No List" w:semiHidden="1" w:unhideWhenUsed="1"/>
+    <w:lsdException w:name="Outline List 1" w:semiHidden="1" w:unhideWhenUsed="1"/>
+    <w:lsdException w:name="Outline List 2" w:semiHidden="1" w:unhideWhenUsed="1"/>
+    <w:lsdException w:name="Outline List 3" w:semiHidden="1" w:unhideWhenUsed="1"/>
+    <w:lsdException w:name="Table Simple 1" w:semiHidden="1" w:unhideWhenUsed="1"/>
+    <w:lsdException w:name="Table Simple 2" w:semiHidden="1" w:unhideWhenUsed="1"/>
+    <w:lsdException w:name="Table Simple 3" w:semiHidden="1" w:unhideWhenUsed="1"/>
+    <w:lsdException w:name="Table Classic 1" w:semiHidden="1" w:unhideWhenUsed="1"/>
+    <w:lsdException w:name="Table Classic 2" w:semiHidden="1" w:unhideWhenUsed="1"/>
+    <w:lsdException w:name="Table Classic 3" w:semiHidden="1" w:unhideWhenUsed="1"/>
+    <w:lsdException w:name="Table Classic 4" w:semiHidden="1" w:unhideWhenUsed="1"/>
+    <w:lsdException w:name="Table Colorful 1" w:semiHidden="1" w:unhideWhenUsed="1"/>
+    <w:lsdException w:name="Table Colorful 2" w:semiHidden="1" w:unhideWhenUsed="1"/>
+    <w:lsdException w:name="Table Colorful 3" w:semiHidden="1" w:unhideWhenUsed="1"/>
+    <w:lsdException w:name="Table Columns 1" w:semiHidden="1" w:unhideWhenUsed="1"/>
+    <w:lsdException w:name="Table Columns 2" w:semiHidden="1" w:unhideWhenUsed="1"/>
+    <w:lsdException w:name="Table Columns 3" w:semiHidden="1" w:unhideWhenUsed="1"/>
+    <w:lsdException w:name="Table Columns 4" w:semiHidden="1" w:unhideWhenUsed="1"/>
+    <w:lsdException w:name="Table Columns 5" w:semiHidden="1" w:unhideWhenUsed="1"/>
+    <w:lsdException w:name="Table Grid 1" w:semiHidden="1" w:unhideWhenUsed="1"/>
+    <w:lsdException w:name="Table Grid 2" w:semiHidden="1" w:unhideWhenUsed="1"/>
+    <w:lsdException w:name="Table Grid 3" w:semiHidden="1" w:unhideWhenUsed="1"/>
+    <w:lsdException w:name="Table Grid 4" w:semiHidden="1" w:unhideWhenUsed="1"/>
+    <w:lsdException w:name="Table Grid 5" w:semiHidden="1" w:unhideWhenUsed="1"/>
+    <w:lsdException w:name="Table Grid 6" w:semiHidden="1" w:unhideWhenUsed="1"/>
+    <w:lsdException w:name="Table Grid 7" w:semiHidden="1" w:unhideWhenUsed="1"/>
+    <w:lsdException w:name="Table Grid 8" w:semiHidden="1" w:unhideWhenUsed="1"/>
+    <w:lsdException w:name="Table List 1" w:semiHidden="1" w:unhideWhenUsed="1"/>
+    <w:lsdException w:name="Table List 2" w:semiHidden="1" w:unhideWhenUsed="1"/>
+    <w:lsdException w:name="Table List 3" w:semiHidden="1" w:unhideWhenUsed="1"/>
+    <w:lsdException w:name="Table List 4" w:semiHidden="1" w:unhideWhenUsed="1"/>
+    <w:lsdException w:name="Table List 5" w:semiHidden="1" w:unhideWhenUsed="1"/>
+    <w:lsdException w:name="Table List 6" w:semiHidden="1" w:unhideWhenUsed="1"/>
+    <w:lsdException w:name="Table List 7" w:semiHidden="1" w:unhideWhenUsed="1"/>
+    <w:lsdException w:name="Table List 8" w:semiHidden="1" w:unhideWhenUsed="1"/>
+    <w:lsdException w:name="Table 3D effects 1" w:semiHidden="1" w:unhideWhenUsed="1"/>
+    <w:lsdException w:name="Table 3D effects 2" w:semiHidden="1" w:unhideWhenUsed="1"/>
+    <w:lsdException w:name="Table 3D effects 3" w:semiHidden="1" w:unhideWhenUsed="1"/>
+    <w:lsdException w:name="Table Contemporary" w:semiHidden="1" w:unhideWhenUsed="1"/>
+    <w:lsdException w:name="Table Elegant" w:semiHidden="1" w:unhideWhenUsed="1"/>
+    <w:lsdException w:name="Table Professional" w:semiHidden="1" w:unhideWhenUsed="1"/>
+    <w:lsdException w:name="Table Subtle 1" w:semiHidden="1" w:unhideWhenUsed="1"/>
+    <w:lsdException w:name="Table Subtle 2" w:semiHidden="1" w:unhideWhenUsed="1"/>
+    <w:lsdException w:name="Table Web 1" w:semiHidden="1" w:unhideWhenUsed="1"/>
+    <w:lsdException w:name="Table Web 2" w:semiHidden="1" w:unhideWhenUsed="1"/>
+    <w:lsdException w:name="Table Web 3" w:semiHidden="1" w:unhideWhenUsed="1"/>
+    <w:lsdException w:name="Balloon Text" w:semiHidden="1" w:unhideWhenUsed="1"/>
+    <w:lsdException w:name="Table Grid" w:uiPriority="59"/>
+    <w:lsdException w:name="Table Theme" w:semiHidden="1" w:unhideWhenUsed="1"/>
+    <w:lsdException w:name="Placeholder Text" w:semiHidden="1"/>
+    <w:lsdException w:name="No Spacing" w:uiPriority="1" w:qFormat="1"/>
+    <w:lsdException w:name="Light Shading" w:uiPriority="60"/>
+    <w:lsdException w:name="Light List" w:uiPriority="61"/>
+    <w:lsdException w:name="Light Grid" w:uiPriority="62"/>
+    <w:lsdException w:name="Medium Shading 1" w:uiPriority="63"/>
+    <w:lsdException w:name="Medium Shading 2" w:uiPriority="64"/>
+    <w:lsdException w:name="Medium List 1" w:uiPriority="65"/>
+    <w:lsdException w:name="Medium List 2" w:uiPriority="66"/>
+    <w:lsdException w:name="Medium Grid 1" w:uiPriority="67"/>
+    <w:lsdException w:name="Medium Grid 2" w:uiPriority="68"/>
+    <w:lsdException w:name="Medium Grid 3" w:uiPriority="69"/>
+    <w:lsdException w:name="Dark List" w:uiPriority="70"/>
+    <w:lsdException w:name="Colorful Shading" w:uiPriority="71"/>
+    <w:lsdException w:name="Colorful List" w:uiPriority="72"/>
+    <w:lsdException w:name="Colorful Grid" w:uiPriority="73"/>
+    <w:lsdException w:name="Light Shading Accent 1" w:uiPriority="60"/>
+    <w:lsdException w:name="Light List Accent 1" w:uiPriority="61"/>
+    <w:lsdException w:name="Light Grid Accent 1" w:uiPriority="62"/>
+    <w:lsdException w:name="Medium Shading 1 Accent 1" w:uiPriority="63"/>
+    <w:lsdException w:name="Medium Shading 2 Accent 1" w:uiPriority="64"/>
+    <w:lsdException w:name="Medium List 1 Accent 1" w:uiPriority="65"/>
+    <w:lsdException w:name="Revision" w:semiHidden="1"/>
+    <w:lsdException w:name="List Paragraph" w:uiPriority="34" w:qFormat="1"/>
+    <w:lsdException w:name="Quote" w:uiPriority="29" w:qFormat="1"/>
+    <w:lsdException w:name="Intense Quote" w:uiPriority="30" w:qFormat="1"/>
+    <w:lsdException w:name="Medium List 2 Accent 1" w:uiPriority="66"/>
+    <w:lsdException w:name="Medium Grid 1 Accent 1" w:uiPriority="67"/>
+    <w:lsdException w:name="Medium Grid 2 Accent 1" w:uiPriority="68"/>
+    <w:lsdException w:name="Medium Grid 3 Accent 1" w:uiPriority="69"/>
+    <w:lsdException w:name="Dark List Accent 1" w:uiPriority="70"/>
+    <w:lsdException w:name="Colorful Shading Accent 1" w:uiPriority="71"/>
+    <w:lsdException w:name="Colorful List Accent 1" w:uiPriority="72"/>
+    <w:lsdException w:name="Colorful Grid Accent 1" w:uiPriority="73"/>
+    <w:lsdException w:name="Light Shading Accent 2" w:uiPriority="60"/>
+    <w:lsdException w:name="Light List Accent 2" w:uiPriority="61"/>
+    <w:lsdException w:name="Light Grid Accent 2" w:uiPriority="62"/>
+    <w:lsdException w:name="Medium Shading 1 Accent 2" w:uiPriority="63"/>
+    <w:lsdException w:name="Medium Shading 2 Accent 2" w:uiPriority="64"/>
+    <w:lsdException w:name="Medium List 1 Accent 2" w:uiPriority="65"/>
+    <w:lsdException w:name="Medium List 2 Accent 2" w:uiPriority="66"/>
+    <w:lsdException w:name="Medium Grid 1 Accent 2" w:uiPriority="67"/>
+    <w:lsdException w:name="Medium Grid 2 Accent 2" w:uiPriority="68"/>
+    <w:lsdException w:name="Medium Grid 3 Accent 2" w:uiPriority="69"/>
+    <w:lsdException w:name="Dark List Accent 2" w:uiPriority="70"/>
+    <w:lsdException w:name="Colorful Shading Accent 2" w:uiPriority="71"/>
+    <w:lsdException w:name="Colorful List Accent 2" w:uiPriority="72"/>
+    <w:lsdException w:name="Colorful Grid Accent 2" w:uiPriority="73"/>
+    <w:lsdException w:name="Light Shading Accent 3" w:uiPriority="60"/>
+    <w:lsdException w:name="Light List Accent 3" w:uiPriority="61"/>
+    <w:lsdException w:name="Light Grid Accent 3" w:uiPriority="62"/>
+    <w:lsdException w:name="Medium Shading 1 Accent 3" w:uiPriority="63"/>
+    <w:lsdException w:name="Medium Shading 2 Accent 3" w:uiPriority="64"/>
+    <w:lsdException w:name="Medium List 1 Accent 3" w:uiPriority="65"/>
+    <w:lsdException w:name="Medium List 2 Accent 3" w:uiPriority="66"/>
+    <w:lsdException w:name="Medium Grid 1 Accent 3" w:uiPriority="67"/>
+    <w:lsdException w:name="Medium Grid 2 Accent 3" w:uiPriority="68"/>
+    <w:lsdException w:name="Medium Grid 3 Accent 3" w:uiPriority="69"/>
+    <w:lsdException w:name="Dark List Accent 3" w:uiPriority="70"/>
+    <w:lsdException w:name="Colorful Shading Accent 3" w:uiPriority="71"/>
+    <w:lsdException w:name="Colorful List Accent 3" w:uiPriority="72"/>
+    <w:lsdException w:name="Colorful Grid Accent 3" w:uiPriority="73"/>
+    <w:lsdException w:name="Light Shading Accent 4" w:uiPriority="60"/>
+    <w:lsdException w:name="Light List Accent 4" w:uiPriority="61"/>
+    <w:lsdException w:name="Light Grid Accent 4" w:uiPriority="62"/>
+    <w:lsdException w:name="Medium Shading 1 Accent 4" w:uiPriority="63"/>
+    <w:lsdException w:name="Medium Shading 2 Accent 4" w:uiPriority="64"/>
+    <w:lsdException w:name="Medium List 1 Accent 4" w:uiPriority="65"/>
+    <w:lsdException w:name="Medium List 2 Accent 4" w:uiPriority="66"/>
+    <w:lsdException w:name="Medium Grid 1 Accent 4" w:uiPriority="67"/>
+    <w:lsdException w:name="Medium Grid 2 Accent 4" w:uiPriority="68"/>
+    <w:lsdException w:name="Medium Grid 3 Accent 4" w:uiPriority="69"/>
+    <w:lsdException w:name="Dark List Accent 4" w:uiPriority="70"/>
+    <w:lsdException w:name="Colorful Shading Accent 4" w:uiPriority="71"/>
+    <w:lsdException w:name="Colorful List Accent 4" w:uiPriority="72"/>
+    <w:lsdException w:name="Colorful Grid Accent 4" w:uiPriority="73"/>
+    <w:lsdException w:name="Light Shading Accent 5" w:uiPriority="60"/>
+    <w:lsdException w:name="Light List Accent 5" w:uiPriority="61"/>
+    <w:lsdException w:name="Light Grid Accent 5" w:uiPriority="62"/>
+    <w:lsdException w:name="Medium Shading 1 Accent 5" w:uiPriority="63"/>
+    <w:lsdException w:name="Medium Shading 2 Accent 5" w:uiPriority="64"/>
+    <w:lsdException w:name="Medium List 1 Accent 5" w:uiPriority="65"/>
+    <w:lsdException w:name="Medium List 2 Accent 5" w:uiPriority="66"/>
+    <w:lsdException w:name="Medium Grid 1 Accent 5" w:uiPriority="67"/>
+    <w:lsdException w:name="Medium Grid 2 Accent 5" w:uiPriority="68"/>
+    <w:lsdException w:name="Medium Grid 3 Accent 5" w:uiPriority="69"/>
+    <w:lsdException w:name="Dark List Accent 5" w:uiPriority="70"/>
+    <w:lsdException w:name="Colorful Shading Accent 5" w:uiPriority="71"/>
+    <w:lsdException w:name="Colorful List Accent 5" w:uiPriority="72"/>
+    <w:lsdException w:name="Colorful Grid Accent 5" w:uiPriority="73"/>
+    <w:lsdException w:name="Light Shading Accent 6" w:uiPriority="60"/>
+    <w:lsdException w:name="Light List Accent 6" w:uiPriority="61"/>
+    <w:lsdException w:name="Light Grid Accent 6" w:uiPriority="62"/>
+    <w:lsdException w:name="Medium Shading 1 Accent 6" w:uiPriority="63"/>
+    <w:lsdException w:name="Medium Shading 2 Accent 6" w:uiPriority="64"/>
+    <w:lsdException w:name="Medium List 1 Accent 6" w:uiPriority="65"/>
+    <w:lsdException w:name="Medium List 2 Accent 6" w:uiPriority="66"/>
+    <w:lsdException w:name="Medium Grid 1 Accent 6" w:uiPriority="67"/>
+    <w:lsdException w:name="Medium Grid 2 Accent 6" w:uiPriority="68"/>
+    <w:lsdException w:name="Medium Grid 3 Accent 6" w:uiPriority="69"/>
+    <w:lsdException w:name="Dark List Accent 6" w:uiPriority="70"/>
+    <w:lsdException w:name="Colorful Shading Accent 6" w:uiPriority="71"/>
+    <w:lsdException w:name="Colorful List Accent 6" w:uiPriority="72"/>
+    <w:lsdException w:name="Colorful Grid Accent 6" w:uiPriority="73"/>
+    <w:lsdException w:name="Subtle Emphasis" w:uiPriority="19" w:qFormat="1"/>
+    <w:lsdException w:name="Intense Emphasis" w:uiPriority="21" w:qFormat="1"/>
+    <w:lsdException w:name="Subtle Reference" w:uiPriority="31" w:qFormat="1"/>
+    <w:lsdException w:name="Intense Reference" w:uiPriority="32" w:qFormat="1"/>
+    <w:lsdException w:name="Book Title" w:uiPriority="33" w:qFormat="1"/>
+    <w:lsdException w:name="Bibliography" w:semiHidden="1" w:uiPriority="37" w:unhideWhenUsed="1"/>
+    <w:lsdException w:name="TOC Heading" w:semiHidden="1" w:uiPriority="39" w:unhideWhenUsed="1" w:qFormat="1"/>
+    <w:lsdException w:name="Plain Table 1" w:uiPriority="41"/>
+    <w:lsdException w:name="Plain Table 2" w:uiPriority="42"/>
+    <w:lsdException w:name="Plain Table 3" w:uiPriority="43"/>
+    <w:lsdException w:name="Plain Table 4" w:uiPriority="44"/>
+    <w:lsdException w:name="Plain Table 5" w:uiPriority="45"/>
+    <w:lsdException w:name="Grid Table Light" w:uiPriority="40"/>
+    <w:lsdException w:name="Grid Table 1 Light" w:uiPriority="46"/>
+    <w:lsdException w:name="Grid Table 2" w:uiPriority="47"/>
+    <w:lsdException w:name="Grid Table 3" w:uiPriority="48"/>
+    <w:lsdException w:name="Grid Table 4" w:uiPriority="49"/>
+    <w:lsdException w:name="Grid Table 5 Dark" w:uiPriority="50"/>
+    <w:lsdException w:name="Grid Table 6 Colorful" w:uiPriority="51"/>
+    <w:lsdException w:name="Grid Table 7 Colorful" w:uiPriority="52"/>
+    <w:lsdException w:name="Grid Table 1 Light Accent 1" w:uiPriority="46"/>
+    <w:lsdException w:name="Grid Table 2 Accent 1" w:uiPriority="47"/>
+    <w:lsdException w:name="Grid Table 3 Accent 1" w:uiPriority="48"/>
+    <w:lsdException w:name="Grid Table 4 Accent 1" w:uiPriority="49"/>
+    <w:lsdException w:name="Grid Table 5 Dark Accent 1" w:uiPriority="50"/>
+    <w:lsdException w:name="Grid Table 6 Colorful Accent 1" w:uiPriority="51"/>
+    <w:lsdException w:name="Grid Table 7 Colorful Accent 1" w:uiPriority="52"/>
+    <w:lsdException w:name="Grid Table 1 Light Accent 2" w:uiPriority="46"/>
+    <w:lsdException w:name="Grid Table 2 Accent 2" w:uiPriority="47"/>
+    <w:lsdException w:name="Grid Table 3 Accent 2" w:uiPriority="48"/>
+    <w:lsdException w:name="Grid Table 4 Accent 2" w:uiPriority="49"/>
+    <w:lsdException w:name="Grid Table 5 Dark Accent 2" w:uiPriority="50"/>
+    <w:lsdException w:name="Grid Table 6 Colorful Accent 2" w:uiPriority="51"/>
+    <w:lsdException w:name="Grid Table 7 Colorful Accent 2" w:uiPriority="52"/>
+    <w:lsdException w:name="Grid Table 1 Light Accent 3" w:uiPriority="46"/>
+    <w:lsdException w:name="Grid Table 2 Accent 3" w:uiPriority="47"/>
+    <w:lsdException w:name="Grid Table 3 Accent 3" w:uiPriority="48"/>
+    <w:lsdException w:name="Grid Table 4 Accent 3" w:uiPriority="49"/>
+    <w:lsdException w:name="Grid Table 5 Dark Accent 3" w:uiPriority="50"/>
+    <w:lsdException w:name="Grid Table 6 Colorful Accent 3" w:uiPriority="51"/>
+    <w:lsdException w:name="Grid Table 7 Colorful Accent 3" w:uiPriority="52"/>
+    <w:lsdException w:name="Grid Table 1 Light Accent 4" w:uiPriority="46"/>
+    <w:lsdException w:name="Grid Table 2 Accent 4" w:uiPriority="47"/>
+    <w:lsdException w:name="Grid Table 3 Accent 4" w:uiPriority="48"/>
+    <w:lsdException w:name="Grid Table 4 Accent 4" w:uiPriority="49"/>
+    <w:lsdException w:name="Grid Table 5 Dark Accent 4" w:uiPriority="50"/>
+    <w:lsdException w:name="Grid Table 6 Colorful Accent 4" w:uiPriority="51"/>
+    <w:lsdException w:name="Grid Table 7 Colorful Accent 4" w:uiPriority="52"/>
+    <w:lsdException w:name="Grid Table 1 Light Accent 5" w:uiPriority="46"/>
+    <w:lsdException w:name="Grid Table 2 Accent 5" w:uiPriority="47"/>
+    <w:lsdException w:name="Grid Table 3 Accent 5" w:uiPriority="48"/>
+    <w:lsdException w:name="Grid Table 4 Accent 5" w:uiPriority="49"/>
+    <w:lsdException w:name="Grid Table 5 Dark Accent 5" w:uiPriority="50"/>
+    <w:lsdException w:name="Grid Table 6 Colorful Accent 5" w:uiPriority="51"/>
+    <w:lsdException w:name="Grid Table 7 Colorful Accent 5" w:uiPriority="52"/>
+    <w:lsdException w:name="Grid Table 1 Light Accent 6" w:uiPriority="46"/>
+    <w:lsdException w:name="Grid Table 2 Accent 6" w:uiPriority="47"/>
+    <w:lsdException w:name="Grid Table 3 Accent 6" w:uiPriority="48"/>
+    <w:lsdException w:name="Grid Table 4 Accent 6" w:uiPriority="49"/>
+    <w:lsdException w:name="Grid Table 5 Dark Accent 6" w:uiPriority="50"/>
+    <w:lsdException w:name="Grid Table 6 Colorful Accent 6" w:uiPriority="51"/>
+    <w:lsdException w:name="Grid Table 7 Colorful Accent 6" w:uiPriority="52"/>
+    <w:lsdException w:name="List Table 1 Light" w:uiPriority="46"/>
+    <w:lsdException w:name="List Table 2" w:uiPriority="47"/>
+    <w:lsdException w:name="List Table 3" w:uiPriority="48"/>
+    <w:lsdException w:name="List Table 4" w:uiPriority="49"/>
+    <w:lsdException w:name="List Table 5 Dark" w:uiPriority="50"/>
+    <w:lsdException w:name="List Table 6 Colorful" w:uiPriority="51"/>
+    <w:lsdException w:name="List Table 7 Colorful" w:uiPriority="52"/>
+    <w:lsdException w:name="List Table 1 Light Accent 1" w:uiPriority="46"/>
+    <w:lsdException w:name="List Table 2 Accent 1" w:uiPriority="47"/>
+    <w:lsdException w:name="List Table 3 Accent 1" w:uiPriority="48"/>
+    <w:lsdException w:name="List Table 4 Accent 1" w:uiPriority="49"/>
+    <w:lsdException w:name="List Table 5 Dark Accent 1" w:uiPriority="50"/>
+    <w:lsdException w:name="List Table 6 Colorful Accent 1" w:uiPriority="51"/>
+    <w:lsdException w:name="List Table 7 Colorful Accent 1" w:uiPriority="52"/>
+    <w:lsdException w:name="List Table 1 Light Accent 2" w:uiPriority="46"/>
+    <w:lsdException w:name="List Table 2 Accent 2" w:uiPriority="47"/>
+    <w:lsdException w:name="List Table 3 Accent 2" w:uiPriority="48"/>
+    <w:lsdException w:name="List Table 4 Accent 2" w:uiPriority="49"/>
+    <w:lsdException w:name="List Table 5 Dark Accent 2" w:uiPriority="50"/>
+    <w:lsdException w:name="List Table 6 Colorful Accent 2" w:uiPriority="51"/>
+    <w:lsdException w:name="List Table 7 Colorful Accent 2" w:uiPriority="52"/>
+    <w:lsdException w:name="List Table 1 Light Accent 3" w:uiPriority="46"/>
+    <w:lsdException w:name="List Table 2 Accent 3" w:uiPriority="47"/>
+    <w:lsdException w:name="List Table 3 Accent 3" w:uiPriority="48"/>
+    <w:lsdException w:name="List Table 4 Accent 3" w:uiPriority="49"/>
+    <w:lsdException w:name="List Table 5 Dark Accent 3" w:uiPriority="50"/>
+    <w:lsdException w:name="List Table 6 Colorful Accent 3" w:uiPriority="51"/>
+    <w:lsdException w:name="List Table 7 Colorful Accent 3" w:uiPriority="52"/>
+    <w:lsdException w:name="List Table 1 Light Accent 4" w:uiPriority="46"/>
+    <w:lsdException w:name="List Table 2 Accent 4" w:uiPriority="47"/>
+    <w:lsdException w:name="List Table 3 Accent 4" w:uiPriority="48"/>
+    <w:lsdException w:name="List Table 4 Accent 4" w:uiPriority="49"/>
+    <w:lsdException w:name="List Table 5 Dark Accent 4" w:uiPriority="50"/>
+    <w:lsdException w:name="List Table 6 Colorful Accent 4" w:uiPriority="51"/>
+    <w:lsdException w:name="List Table 7 Colorful Accent 4" w:uiPriority="52"/>
+    <w:lsdException w:name="List Table 1 Light Accent 5" w:uiPriority="46"/>
+    <w:lsdException w:name="List Table 2 Accent 5" w:uiPriority="47"/>
+    <w:lsdException w:name="List Table 3 Accent 5" w:uiPriority="48"/>
+    <w:lsdException w:name="List Table 4 Accent 5" w:uiPriority="49"/>
+    <w:lsdException w:name="List Table 5 Dark Accent 5" w:uiPriority="50"/>
+    <w:lsdException w:name="List Table 6 Colorful Accent 5" w:uiPriority="51"/>
+    <w:lsdException w:name="List Table 7 Colorful Accent 5" w:uiPriority="52"/>
+    <w:lsdException w:name="List Table 1 Light Accent 6" w:uiPriority="46"/>
+    <w:lsdException w:name="List Table 2 Accent 6" w:uiPriority="47"/>
+    <w:lsdException w:name="List Table 3 Accent 6" w:uiPriority="48"/>
+    <w:lsdException w:name="List Table 4 Accent 6" w:uiPriority="49"/>
+    <w:lsdException w:name="List Table 5 Dark Accent 6" w:uiPriority="50"/>
+    <w:lsdException w:name="List Table 6 Colorful Accent 6" w:uiPriority="51"/>
+    <w:lsdException w:name="List Table 7 Colorful Accent 6" w:uiPriority="52"/>
   </w:latentStyles>
   <w:style w:type="paragraph" w:default="1" w:styleId="Normal">
     <w:name w:val="Normal"/>
     <w:qFormat/>
+  </w:style>
+  <w:style w:type="paragraph" w:styleId="Ttulo1">
+    <w:name w:val="heading 1"/>
+    <w:basedOn w:val="Normal"/>
+    <w:next w:val="Normal"/>
+    <w:link w:val="Ttulo1Char"/>
+    <w:uiPriority w:val="9"/>
+    <w:qFormat/>
+    <w:rsid w:val="00E46963"/>
+    <w:pPr>
+      <w:keepNext/>
+      <w:keepLines/>
+      <w:spacing w:before="240" w:after="0"/>
+      <w:outlineLvl w:val="0"/>
+    </w:pPr>
+    <w:rPr>
+      <w:rFonts w:asciiTheme="majorHAnsi" w:eastAsiaTheme="majorEastAsia" w:hAnsiTheme="majorHAnsi" w:cstheme="majorBidi"/>
+      <w:color w:val="365F91" w:themeColor="accent1" w:themeShade="BF"/>
+      <w:sz w:val="32"/>
+      <w:szCs w:val="32"/>
+    </w:rPr>
   </w:style>
   <w:style w:type="character" w:default="1" w:styleId="Fontepargpadro">
     <w:name w:val="Default Paragraph Font"/>
@@ -3489,232 +5298,61 @@
       </w:tblCellMar>
     </w:tblPr>
   </w:style>
-</w:styles>
-</file>
-
-<file path=word/stylesWithEffects.xml><?xml version="1.0" encoding="utf-8"?>
-<w:styles xmlns:wpc="http://schemas.microsoft.com/office/word/2010/wordprocessingCanvas" xmlns:mc="http://schemas.openxmlformats.org/markup-compatibility/2006" xmlns:o="urn:schemas-microsoft-com:office:office" xmlns:r="http://schemas.openxmlformats.org/officeDocument/2006/relationships" xmlns:m="http://schemas.openxmlformats.org/officeDocument/2006/math" xmlns:v="urn:schemas-microsoft-com:vml" xmlns:wp14="http://schemas.microsoft.com/office/word/2010/wordprocessingDrawing" xmlns:wp="http://schemas.openxmlformats.org/drawingml/2006/wordprocessingDrawing" xmlns:w10="urn:schemas-microsoft-com:office:word" xmlns:w="http://schemas.openxmlformats.org/wordprocessingml/2006/main" xmlns:w14="http://schemas.microsoft.com/office/word/2010/wordml" xmlns:wpg="http://schemas.microsoft.com/office/word/2010/wordprocessingGroup" xmlns:wpi="http://schemas.microsoft.com/office/word/2010/wordprocessingInk" xmlns:wne="http://schemas.microsoft.com/office/word/2006/wordml" xmlns:wps="http://schemas.microsoft.com/office/word/2010/wordprocessingShape" mc:Ignorable="w14 wp14">
-  <w:docDefaults>
-    <w:rPrDefault>
-      <w:rPr>
-        <w:rFonts w:asciiTheme="minorHAnsi" w:eastAsiaTheme="minorHAnsi" w:hAnsiTheme="minorHAnsi" w:cstheme="minorBidi"/>
-        <w:sz w:val="22"/>
-        <w:szCs w:val="22"/>
-        <w:lang w:val="pt-BR" w:eastAsia="en-US" w:bidi="ar-SA"/>
-      </w:rPr>
-    </w:rPrDefault>
-    <w:pPrDefault>
-      <w:pPr>
-        <w:spacing w:after="200" w:line="276" w:lineRule="auto"/>
-      </w:pPr>
-    </w:pPrDefault>
-  </w:docDefaults>
-  <w:latentStyles w:defLockedState="0" w:defUIPriority="99" w:defSemiHidden="1" w:defUnhideWhenUsed="1" w:defQFormat="0" w:count="267">
-    <w:lsdException w:name="Normal" w:semiHidden="0" w:uiPriority="0" w:unhideWhenUsed="0" w:qFormat="1"/>
-    <w:lsdException w:name="heading 1" w:semiHidden="0" w:uiPriority="9" w:unhideWhenUsed="0" w:qFormat="1"/>
-    <w:lsdException w:name="heading 2" w:uiPriority="9" w:qFormat="1"/>
-    <w:lsdException w:name="heading 3" w:uiPriority="9" w:qFormat="1"/>
-    <w:lsdException w:name="heading 4" w:uiPriority="9" w:qFormat="1"/>
-    <w:lsdException w:name="heading 5" w:uiPriority="9" w:qFormat="1"/>
-    <w:lsdException w:name="heading 6" w:uiPriority="9" w:qFormat="1"/>
-    <w:lsdException w:name="heading 7" w:uiPriority="9" w:qFormat="1"/>
-    <w:lsdException w:name="heading 8" w:uiPriority="9" w:qFormat="1"/>
-    <w:lsdException w:name="heading 9" w:uiPriority="9" w:qFormat="1"/>
-    <w:lsdException w:name="toc 1" w:uiPriority="39"/>
-    <w:lsdException w:name="toc 2" w:uiPriority="39"/>
-    <w:lsdException w:name="toc 3" w:uiPriority="39"/>
-    <w:lsdException w:name="toc 4" w:uiPriority="39"/>
-    <w:lsdException w:name="toc 5" w:uiPriority="39"/>
-    <w:lsdException w:name="toc 6" w:uiPriority="39"/>
-    <w:lsdException w:name="toc 7" w:uiPriority="39"/>
-    <w:lsdException w:name="toc 8" w:uiPriority="39"/>
-    <w:lsdException w:name="toc 9" w:uiPriority="39"/>
-    <w:lsdException w:name="caption" w:uiPriority="35" w:qFormat="1"/>
-    <w:lsdException w:name="Title" w:semiHidden="0" w:uiPriority="10" w:unhideWhenUsed="0" w:qFormat="1"/>
-    <w:lsdException w:name="Default Paragraph Font" w:uiPriority="1"/>
-    <w:lsdException w:name="Subtitle" w:semiHidden="0" w:uiPriority="11" w:unhideWhenUsed="0" w:qFormat="1"/>
-    <w:lsdException w:name="Strong" w:semiHidden="0" w:uiPriority="22" w:unhideWhenUsed="0" w:qFormat="1"/>
-    <w:lsdException w:name="Emphasis" w:semiHidden="0" w:uiPriority="20" w:unhideWhenUsed="0" w:qFormat="1"/>
-    <w:lsdException w:name="Table Grid" w:semiHidden="0" w:uiPriority="59" w:unhideWhenUsed="0"/>
-    <w:lsdException w:name="Placeholder Text" w:unhideWhenUsed="0"/>
-    <w:lsdException w:name="No Spacing" w:semiHidden="0" w:uiPriority="1" w:unhideWhenUsed="0" w:qFormat="1"/>
-    <w:lsdException w:name="Light Shading" w:semiHidden="0" w:uiPriority="60" w:unhideWhenUsed="0"/>
-    <w:lsdException w:name="Light List" w:semiHidden="0" w:uiPriority="61" w:unhideWhenUsed="0"/>
-    <w:lsdException w:name="Light Grid" w:semiHidden="0" w:uiPriority="62" w:unhideWhenUsed="0"/>
-    <w:lsdException w:name="Medium Shading 1" w:semiHidden="0" w:uiPriority="63" w:unhideWhenUsed="0"/>
-    <w:lsdException w:name="Medium Shading 2" w:semiHidden="0" w:uiPriority="64" w:unhideWhenUsed="0"/>
-    <w:lsdException w:name="Medium List 1" w:semiHidden="0" w:uiPriority="65" w:unhideWhenUsed="0"/>
-    <w:lsdException w:name="Medium List 2" w:semiHidden="0" w:uiPriority="66" w:unhideWhenUsed="0"/>
-    <w:lsdException w:name="Medium Grid 1" w:semiHidden="0" w:uiPriority="67" w:unhideWhenUsed="0"/>
-    <w:lsdException w:name="Medium Grid 2" w:semiHidden="0" w:uiPriority="68" w:unhideWhenUsed="0"/>
-    <w:lsdException w:name="Medium Grid 3" w:semiHidden="0" w:uiPriority="69" w:unhideWhenUsed="0"/>
-    <w:lsdException w:name="Dark List" w:semiHidden="0" w:uiPriority="70" w:unhideWhenUsed="0"/>
-    <w:lsdException w:name="Colorful Shading" w:semiHidden="0" w:uiPriority="71" w:unhideWhenUsed="0"/>
-    <w:lsdException w:name="Colorful List" w:semiHidden="0" w:uiPriority="72" w:unhideWhenUsed="0"/>
-    <w:lsdException w:name="Colorful Grid" w:semiHidden="0" w:uiPriority="73" w:unhideWhenUsed="0"/>
-    <w:lsdException w:name="Light Shading Accent 1" w:semiHidden="0" w:uiPriority="60" w:unhideWhenUsed="0"/>
-    <w:lsdException w:name="Light List Accent 1" w:semiHidden="0" w:uiPriority="61" w:unhideWhenUsed="0"/>
-    <w:lsdException w:name="Light Grid Accent 1" w:semiHidden="0" w:uiPriority="62" w:unhideWhenUsed="0"/>
-    <w:lsdException w:name="Medium Shading 1 Accent 1" w:semiHidden="0" w:uiPriority="63" w:unhideWhenUsed="0"/>
-    <w:lsdException w:name="Medium Shading 2 Accent 1" w:semiHidden="0" w:uiPriority="64" w:unhideWhenUsed="0"/>
-    <w:lsdException w:name="Medium List 1 Accent 1" w:semiHidden="0" w:uiPriority="65" w:unhideWhenUsed="0"/>
-    <w:lsdException w:name="Revision" w:unhideWhenUsed="0"/>
-    <w:lsdException w:name="List Paragraph" w:semiHidden="0" w:uiPriority="34" w:unhideWhenUsed="0" w:qFormat="1"/>
-    <w:lsdException w:name="Quote" w:semiHidden="0" w:uiPriority="29" w:unhideWhenUsed="0" w:qFormat="1"/>
-    <w:lsdException w:name="Intense Quote" w:semiHidden="0" w:uiPriority="30" w:unhideWhenUsed="0" w:qFormat="1"/>
-    <w:lsdException w:name="Medium List 2 Accent 1" w:semiHidden="0" w:uiPriority="66" w:unhideWhenUsed="0"/>
-    <w:lsdException w:name="Medium Grid 1 Accent 1" w:semiHidden="0" w:uiPriority="67" w:unhideWhenUsed="0"/>
-    <w:lsdException w:name="Medium Grid 2 Accent 1" w:semiHidden="0" w:uiPriority="68" w:unhideWhenUsed="0"/>
-    <w:lsdException w:name="Medium Grid 3 Accent 1" w:semiHidden="0" w:uiPriority="69" w:unhideWhenUsed="0"/>
-    <w:lsdException w:name="Dark List Accent 1" w:semiHidden="0" w:uiPriority="70" w:unhideWhenUsed="0"/>
-    <w:lsdException w:name="Colorful Shading Accent 1" w:semiHidden="0" w:uiPriority="71" w:unhideWhenUsed="0"/>
-    <w:lsdException w:name="Colorful List Accent 1" w:semiHidden="0" w:uiPriority="72" w:unhideWhenUsed="0"/>
-    <w:lsdException w:name="Colorful Grid Accent 1" w:semiHidden="0" w:uiPriority="73" w:unhideWhenUsed="0"/>
-    <w:lsdException w:name="Light Shading Accent 2" w:semiHidden="0" w:uiPriority="60" w:unhideWhenUsed="0"/>
-    <w:lsdException w:name="Light List Accent 2" w:semiHidden="0" w:uiPriority="61" w:unhideWhenUsed="0"/>
-    <w:lsdException w:name="Light Grid Accent 2" w:semiHidden="0" w:uiPriority="62" w:unhideWhenUsed="0"/>
-    <w:lsdException w:name="Medium Shading 1 Accent 2" w:semiHidden="0" w:uiPriority="63" w:unhideWhenUsed="0"/>
-    <w:lsdException w:name="Medium Shading 2 Accent 2" w:semiHidden="0" w:uiPriority="64" w:unhideWhenUsed="0"/>
-    <w:lsdException w:name="Medium List 1 Accent 2" w:semiHidden="0" w:uiPriority="65" w:unhideWhenUsed="0"/>
-    <w:lsdException w:name="Medium List 2 Accent 2" w:semiHidden="0" w:uiPriority="66" w:unhideWhenUsed="0"/>
-    <w:lsdException w:name="Medium Grid 1 Accent 2" w:semiHidden="0" w:uiPriority="67" w:unhideWhenUsed="0"/>
-    <w:lsdException w:name="Medium Grid 2 Accent 2" w:semiHidden="0" w:uiPriority="68" w:unhideWhenUsed="0"/>
-    <w:lsdException w:name="Medium Grid 3 Accent 2" w:semiHidden="0" w:uiPriority="69" w:unhideWhenUsed="0"/>
-    <w:lsdException w:name="Dark List Accent 2" w:semiHidden="0" w:uiPriority="70" w:unhideWhenUsed="0"/>
-    <w:lsdException w:name="Colorful Shading Accent 2" w:semiHidden="0" w:uiPriority="71" w:unhideWhenUsed="0"/>
-    <w:lsdException w:name="Colorful List Accent 2" w:semiHidden="0" w:uiPriority="72" w:unhideWhenUsed="0"/>
-    <w:lsdException w:name="Colorful Grid Accent 2" w:semiHidden="0" w:uiPriority="73" w:unhideWhenUsed="0"/>
-    <w:lsdException w:name="Light Shading Accent 3" w:semiHidden="0" w:uiPriority="60" w:unhideWhenUsed="0"/>
-    <w:lsdException w:name="Light List Accent 3" w:semiHidden="0" w:uiPriority="61" w:unhideWhenUsed="0"/>
-    <w:lsdException w:name="Light Grid Accent 3" w:semiHidden="0" w:uiPriority="62" w:unhideWhenUsed="0"/>
-    <w:lsdException w:name="Medium Shading 1 Accent 3" w:semiHidden="0" w:uiPriority="63" w:unhideWhenUsed="0"/>
-    <w:lsdException w:name="Medium Shading 2 Accent 3" w:semiHidden="0" w:uiPriority="64" w:unhideWhenUsed="0"/>
-    <w:lsdException w:name="Medium List 1 Accent 3" w:semiHidden="0" w:uiPriority="65" w:unhideWhenUsed="0"/>
-    <w:lsdException w:name="Medium List 2 Accent 3" w:semiHidden="0" w:uiPriority="66" w:unhideWhenUsed="0"/>
-    <w:lsdException w:name="Medium Grid 1 Accent 3" w:semiHidden="0" w:uiPriority="67" w:unhideWhenUsed="0"/>
-    <w:lsdException w:name="Medium Grid 2 Accent 3" w:semiHidden="0" w:uiPriority="68" w:unhideWhenUsed="0"/>
-    <w:lsdException w:name="Medium Grid 3 Accent 3" w:semiHidden="0" w:uiPriority="69" w:unhideWhenUsed="0"/>
-    <w:lsdException w:name="Dark List Accent 3" w:semiHidden="0" w:uiPriority="70" w:unhideWhenUsed="0"/>
-    <w:lsdException w:name="Colorful Shading Accent 3" w:semiHidden="0" w:uiPriority="71" w:unhideWhenUsed="0"/>
-    <w:lsdException w:name="Colorful List Accent 3" w:semiHidden="0" w:uiPriority="72" w:unhideWhenUsed="0"/>
-    <w:lsdException w:name="Colorful Grid Accent 3" w:semiHidden="0" w:uiPriority="73" w:unhideWhenUsed="0"/>
-    <w:lsdException w:name="Light Shading Accent 4" w:semiHidden="0" w:uiPriority="60" w:unhideWhenUsed="0"/>
-    <w:lsdException w:name="Light List Accent 4" w:semiHidden="0" w:uiPriority="61" w:unhideWhenUsed="0"/>
-    <w:lsdException w:name="Light Grid Accent 4" w:semiHidden="0" w:uiPriority="62" w:unhideWhenUsed="0"/>
-    <w:lsdException w:name="Medium Shading 1 Accent 4" w:semiHidden="0" w:uiPriority="63" w:unhideWhenUsed="0"/>
-    <w:lsdException w:name="Medium Shading 2 Accent 4" w:semiHidden="0" w:uiPriority="64" w:unhideWhenUsed="0"/>
-    <w:lsdException w:name="Medium List 1 Accent 4" w:semiHidden="0" w:uiPriority="65" w:unhideWhenUsed="0"/>
-    <w:lsdException w:name="Medium List 2 Accent 4" w:semiHidden="0" w:uiPriority="66" w:unhideWhenUsed="0"/>
-    <w:lsdException w:name="Medium Grid 1 Accent 4" w:semiHidden="0" w:uiPriority="67" w:unhideWhenUsed="0"/>
-    <w:lsdException w:name="Medium Grid 2 Accent 4" w:semiHidden="0" w:uiPriority="68" w:unhideWhenUsed="0"/>
-    <w:lsdException w:name="Medium Grid 3 Accent 4" w:semiHidden="0" w:uiPriority="69" w:unhideWhenUsed="0"/>
-    <w:lsdException w:name="Dark List Accent 4" w:semiHidden="0" w:uiPriority="70" w:unhideWhenUsed="0"/>
-    <w:lsdException w:name="Colorful Shading Accent 4" w:semiHidden="0" w:uiPriority="71" w:unhideWhenUsed="0"/>
-    <w:lsdException w:name="Colorful List Accent 4" w:semiHidden="0" w:uiPriority="72" w:unhideWhenUsed="0"/>
-    <w:lsdException w:name="Colorful Grid Accent 4" w:semiHidden="0" w:uiPriority="73" w:unhideWhenUsed="0"/>
-    <w:lsdException w:name="Light Shading Accent 5" w:semiHidden="0" w:uiPriority="60" w:unhideWhenUsed="0"/>
-    <w:lsdException w:name="Light List Accent 5" w:semiHidden="0" w:uiPriority="61" w:unhideWhenUsed="0"/>
-    <w:lsdException w:name="Light Grid Accent 5" w:semiHidden="0" w:uiPriority="62" w:unhideWhenUsed="0"/>
-    <w:lsdException w:name="Medium Shading 1 Accent 5" w:semiHidden="0" w:uiPriority="63" w:unhideWhenUsed="0"/>
-    <w:lsdException w:name="Medium Shading 2 Accent 5" w:semiHidden="0" w:uiPriority="64" w:unhideWhenUsed="0"/>
-    <w:lsdException w:name="Medium List 1 Accent 5" w:semiHidden="0" w:uiPriority="65" w:unhideWhenUsed="0"/>
-    <w:lsdException w:name="Medium List 2 Accent 5" w:semiHidden="0" w:uiPriority="66" w:unhideWhenUsed="0"/>
-    <w:lsdException w:name="Medium Grid 1 Accent 5" w:semiHidden="0" w:uiPriority="67" w:unhideWhenUsed="0"/>
-    <w:lsdException w:name="Medium Grid 2 Accent 5" w:semiHidden="0" w:uiPriority="68" w:unhideWhenUsed="0"/>
-    <w:lsdException w:name="Medium Grid 3 Accent 5" w:semiHidden="0" w:uiPriority="69" w:unhideWhenUsed="0"/>
-    <w:lsdException w:name="Dark List Accent 5" w:semiHidden="0" w:uiPriority="70" w:unhideWhenUsed="0"/>
-    <w:lsdException w:name="Colorful Shading Accent 5" w:semiHidden="0" w:uiPriority="71" w:unhideWhenUsed="0"/>
-    <w:lsdException w:name="Colorful List Accent 5" w:semiHidden="0" w:uiPriority="72" w:unhideWhenUsed="0"/>
-    <w:lsdException w:name="Colorful Grid Accent 5" w:semiHidden="0" w:uiPriority="73" w:unhideWhenUsed="0"/>
-    <w:lsdException w:name="Light Shading Accent 6" w:semiHidden="0" w:uiPriority="60" w:unhideWhenUsed="0"/>
-    <w:lsdException w:name="Light List Accent 6" w:semiHidden="0" w:uiPriority="61" w:unhideWhenUsed="0"/>
-    <w:lsdException w:name="Light Grid Accent 6" w:semiHidden="0" w:uiPriority="62" w:unhideWhenUsed="0"/>
-    <w:lsdException w:name="Medium Shading 1 Accent 6" w:semiHidden="0" w:uiPriority="63" w:unhideWhenUsed="0"/>
-    <w:lsdException w:name="Medium Shading 2 Accent 6" w:semiHidden="0" w:uiPriority="64" w:unhideWhenUsed="0"/>
-    <w:lsdException w:name="Medium List 1 Accent 6" w:semiHidden="0" w:uiPriority="65" w:unhideWhenUsed="0"/>
-    <w:lsdException w:name="Medium List 2 Accent 6" w:semiHidden="0" w:uiPriority="66" w:unhideWhenUsed="0"/>
-    <w:lsdException w:name="Medium Grid 1 Accent 6" w:semiHidden="0" w:uiPriority="67" w:unhideWhenUsed="0"/>
-    <w:lsdException w:name="Medium Grid 2 Accent 6" w:semiHidden="0" w:uiPriority="68" w:unhideWhenUsed="0"/>
-    <w:lsdException w:name="Medium Grid 3 Accent 6" w:semiHidden="0" w:uiPriority="69" w:unhideWhenUsed="0"/>
-    <w:lsdException w:name="Dark List Accent 6" w:semiHidden="0" w:uiPriority="70" w:unhideWhenUsed="0"/>
-    <w:lsdException w:name="Colorful Shading Accent 6" w:semiHidden="0" w:uiPriority="71" w:unhideWhenUsed="0"/>
-    <w:lsdException w:name="Colorful List Accent 6" w:semiHidden="0" w:uiPriority="72" w:unhideWhenUsed="0"/>
-    <w:lsdException w:name="Colorful Grid Accent 6" w:semiHidden="0" w:uiPriority="73" w:unhideWhenUsed="0"/>
-    <w:lsdException w:name="Subtle Emphasis" w:semiHidden="0" w:uiPriority="19" w:unhideWhenUsed="0" w:qFormat="1"/>
-    <w:lsdException w:name="Intense Emphasis" w:semiHidden="0" w:uiPriority="21" w:unhideWhenUsed="0" w:qFormat="1"/>
-    <w:lsdException w:name="Subtle Reference" w:semiHidden="0" w:uiPriority="31" w:unhideWhenUsed="0" w:qFormat="1"/>
-    <w:lsdException w:name="Intense Reference" w:semiHidden="0" w:uiPriority="32" w:unhideWhenUsed="0" w:qFormat="1"/>
-    <w:lsdException w:name="Book Title" w:semiHidden="0" w:uiPriority="33" w:unhideWhenUsed="0" w:qFormat="1"/>
-    <w:lsdException w:name="Bibliography" w:uiPriority="37"/>
-    <w:lsdException w:name="TOC Heading" w:uiPriority="39" w:qFormat="1"/>
-  </w:latentStyles>
-  <w:style w:type="paragraph" w:default="1" w:styleId="Normal">
-    <w:name w:val="Normal"/>
+  <w:style w:type="character" w:customStyle="1" w:styleId="Ttulo1Char">
+    <w:name w:val="Título 1 Char"/>
+    <w:basedOn w:val="Fontepargpadro"/>
+    <w:link w:val="Ttulo1"/>
+    <w:uiPriority w:val="9"/>
+    <w:rsid w:val="00E46963"/>
+    <w:rPr>
+      <w:rFonts w:asciiTheme="majorHAnsi" w:eastAsiaTheme="majorEastAsia" w:hAnsiTheme="majorHAnsi" w:cstheme="majorBidi"/>
+      <w:color w:val="365F91" w:themeColor="accent1" w:themeShade="BF"/>
+      <w:sz w:val="32"/>
+      <w:szCs w:val="32"/>
+    </w:rPr>
+  </w:style>
+  <w:style w:type="paragraph" w:styleId="CabealhodoSumrio">
+    <w:name w:val="TOC Heading"/>
+    <w:basedOn w:val="Ttulo1"/>
+    <w:next w:val="Normal"/>
+    <w:uiPriority w:val="39"/>
+    <w:unhideWhenUsed/>
     <w:qFormat/>
+    <w:rsid w:val="006A584F"/>
+    <w:pPr>
+      <w:spacing w:line="259" w:lineRule="auto"/>
+      <w:outlineLvl w:val="9"/>
+    </w:pPr>
+    <w:rPr>
+      <w:lang w:eastAsia="pt-BR"/>
+    </w:rPr>
   </w:style>
-  <w:style w:type="character" w:default="1" w:styleId="Fontepargpadro">
-    <w:name w:val="Default Paragraph Font"/>
-    <w:uiPriority w:val="1"/>
-    <w:semiHidden/>
+  <w:style w:type="paragraph" w:styleId="Sumrio1">
+    <w:name w:val="toc 1"/>
+    <w:basedOn w:val="Normal"/>
+    <w:next w:val="Normal"/>
+    <w:autoRedefine/>
+    <w:uiPriority w:val="39"/>
     <w:unhideWhenUsed/>
-  </w:style>
-  <w:style w:type="table" w:default="1" w:styleId="Tabelanormal">
-    <w:name w:val="Normal Table"/>
-    <w:uiPriority w:val="99"/>
-    <w:semiHidden/>
-    <w:unhideWhenUsed/>
-    <w:tblPr>
-      <w:tblInd w:w="0" w:type="dxa"/>
-      <w:tblCellMar>
-        <w:top w:w="0" w:type="dxa"/>
-        <w:left w:w="108" w:type="dxa"/>
-        <w:bottom w:w="0" w:type="dxa"/>
-        <w:right w:w="108" w:type="dxa"/>
-      </w:tblCellMar>
-    </w:tblPr>
-  </w:style>
-  <w:style w:type="numbering" w:default="1" w:styleId="Semlista">
-    <w:name w:val="No List"/>
-    <w:uiPriority w:val="99"/>
-    <w:semiHidden/>
-    <w:unhideWhenUsed/>
-  </w:style>
-  <w:style w:type="paragraph" w:styleId="PargrafodaLista">
-    <w:name w:val="List Paragraph"/>
-    <w:basedOn w:val="Normal"/>
-    <w:uiPriority w:val="34"/>
-    <w:qFormat/>
-    <w:rsid w:val="00390C2D"/>
+    <w:rsid w:val="006A584F"/>
     <w:pPr>
-      <w:ind w:left="720"/>
-      <w:contextualSpacing/>
+      <w:tabs>
+        <w:tab w:val="left" w:pos="440"/>
+        <w:tab w:val="right" w:leader="dot" w:pos="9061"/>
+      </w:tabs>
+      <w:spacing w:after="100"/>
     </w:pPr>
   </w:style>
-  <w:style w:type="table" w:styleId="Tabelacomgrade">
-    <w:name w:val="Table Grid"/>
-    <w:basedOn w:val="Tabelanormal"/>
-    <w:uiPriority w:val="59"/>
-    <w:rsid w:val="00390C2D"/>
-    <w:pPr>
-      <w:spacing w:after="0" w:line="240" w:lineRule="auto"/>
-    </w:pPr>
-    <w:tblPr>
-      <w:tblInd w:w="0" w:type="dxa"/>
-      <w:tblBorders>
-        <w:top w:val="single" w:sz="4" w:space="0" w:color="auto"/>
-        <w:left w:val="single" w:sz="4" w:space="0" w:color="auto"/>
-        <w:bottom w:val="single" w:sz="4" w:space="0" w:color="auto"/>
-        <w:right w:val="single" w:sz="4" w:space="0" w:color="auto"/>
-        <w:insideH w:val="single" w:sz="4" w:space="0" w:color="auto"/>
-        <w:insideV w:val="single" w:sz="4" w:space="0" w:color="auto"/>
-      </w:tblBorders>
-      <w:tblCellMar>
-        <w:top w:w="0" w:type="dxa"/>
-        <w:left w:w="108" w:type="dxa"/>
-        <w:bottom w:w="0" w:type="dxa"/>
-        <w:right w:w="108" w:type="dxa"/>
-      </w:tblCellMar>
-    </w:tblPr>
+  <w:style w:type="character" w:styleId="Hyperlink">
+    <w:name w:val="Hyperlink"/>
+    <w:basedOn w:val="Fontepargpadro"/>
+    <w:uiPriority w:val="99"/>
+    <w:unhideWhenUsed/>
+    <w:rsid w:val="006A584F"/>
+    <w:rPr>
+      <w:color w:val="0000FF" w:themeColor="hyperlink"/>
+      <w:u w:val="single"/>
+    </w:rPr>
   </w:style>
 </w:styles>
 </file>
@@ -4002,4 +5640,16 @@
   <a:objectDefaults/>
   <a:extraClrSchemeLst/>
 </a:theme>
+</file>
+
+<file path=customXml/item1.xml><?xml version="1.0" encoding="utf-8"?>
+<b:Sources xmlns:b="http://schemas.openxmlformats.org/officeDocument/2006/bibliography" xmlns="http://schemas.openxmlformats.org/officeDocument/2006/bibliography" SelectedStyle="\APASixthEditionOfficeOnline.xsl" StyleName="APA" Version="6"/>
+</file>
+
+<file path=customXml/itemProps1.xml><?xml version="1.0" encoding="utf-8"?>
+<ds:datastoreItem xmlns:ds="http://schemas.openxmlformats.org/officeDocument/2006/customXml" ds:itemID="{1FA17244-C340-4142-80E1-2D3DABAD17A4}">
+  <ds:schemaRefs>
+    <ds:schemaRef ds:uri="http://schemas.openxmlformats.org/officeDocument/2006/bibliography"/>
+  </ds:schemaRefs>
+</ds:datastoreItem>
 </file>
</xml_diff>